<commit_message>
Treffen mit Noe 28.02.2024
Notizen. Update des Zeitplans. Termine für neue Absprachetrefffen
</commit_message>
<xml_diff>
--- a/Wissenschaftliche Arbeit/Studienarbeit.docx
+++ b/Wissenschaftliche Arbeit/Studienarbeit.docx
@@ -10098,35 +10098,14 @@
       <w:r>
         <w:t>)</w:t>
       </w:r>
+      <w:bookmarkStart w:id="15" w:name="_Toc159935373"/>
     </w:p>
     <w:p>
-      <w:pPr>
-        <w:pStyle w:val="berschrift3"/>
-        <w:rPr>
-          <w:rFonts w:eastAsiaTheme="minorHAnsi" w:cstheme="minorBidi"/>
-          <w:color w:val="auto"/>
-          <w:sz w:val="22"/>
-          <w:szCs w:val="22"/>
-        </w:rPr>
-      </w:pPr>
-      <w:bookmarkStart w:id="15" w:name="_Toc159935373"/>
       <w:r>
-        <w:rPr>
-          <w:rFonts w:eastAsiaTheme="minorHAnsi" w:cstheme="minorBidi"/>
-          <w:color w:val="auto"/>
-          <w:sz w:val="22"/>
-          <w:szCs w:val="22"/>
-        </w:rPr>
         <w:t xml:space="preserve">Der Unterschied ist, dass sowohl bei dem Projekt der Tu Berlin als auch </w:t>
       </w:r>
       <w:hyperlink r:id="rId13" w:history="1">
         <w:r>
-          <w:rPr>
-            <w:rFonts w:eastAsiaTheme="minorHAnsi" w:cstheme="minorBidi"/>
-            <w:color w:val="auto"/>
-            <w:sz w:val="22"/>
-            <w:szCs w:val="22"/>
-          </w:rPr>
           <w:t>Raspberry Turk</w:t>
         </w:r>
         <w:bookmarkEnd w:id="15"/>
@@ -10180,14 +10159,7 @@
           <w:sz w:val="24"/>
           <w:szCs w:val="24"/>
         </w:rPr>
-        <w:t xml:space="preserve"> Deposition Modeling (FDM)</w:t>
-      </w:r>
-      <w:r>
-        <w:rPr>
-          <w:sz w:val="24"/>
-          <w:szCs w:val="24"/>
-        </w:rPr>
-        <w:t xml:space="preserve"> Verfahren bei welchem das Material über eine beheizte Düse geschmolzen, </w:t>
+        <w:t xml:space="preserve"> Deposition Modeling (FDM) Verfahren bei welchem das Material über eine beheizte Düse geschmolzen, </w:t>
       </w:r>
       <w:r>
         <w:rPr>
@@ -11299,18 +11271,8 @@
         <w:pStyle w:val="berschrift1"/>
       </w:pPr>
       <w:bookmarkStart w:id="33" w:name="_Toc159935390"/>
-      <w:commentRangeStart w:id="34"/>
       <w:r>
         <w:t>Herausforderungen</w:t>
-      </w:r>
-      <w:commentRangeEnd w:id="34"/>
-      <w:r>
-        <w:rPr>
-          <w:rStyle w:val="Kommentarzeichen"/>
-          <w:rFonts w:asciiTheme="minorHAnsi" w:eastAsiaTheme="minorHAnsi" w:hAnsiTheme="minorHAnsi" w:cstheme="minorBidi"/>
-          <w:color w:val="auto"/>
-        </w:rPr>
-        <w:commentReference w:id="34"/>
       </w:r>
       <w:bookmarkEnd w:id="33"/>
     </w:p>
@@ -11318,71 +11280,69 @@
       <w:pPr>
         <w:pStyle w:val="berschrift2"/>
       </w:pPr>
-      <w:bookmarkStart w:id="35" w:name="_Toc159935391"/>
+      <w:bookmarkStart w:id="34" w:name="_Toc159935391"/>
       <w:r>
         <w:t>Heben aus engen Stellen heraus</w:t>
+      </w:r>
+      <w:bookmarkEnd w:id="34"/>
+    </w:p>
+    <w:p>
+      <w:pPr>
+        <w:pStyle w:val="berschrift2"/>
+      </w:pPr>
+      <w:bookmarkStart w:id="35" w:name="_Toc159935392"/>
+      <w:r>
+        <w:t>Figurenerkennung</w:t>
       </w:r>
       <w:bookmarkEnd w:id="35"/>
     </w:p>
     <w:p>
       <w:pPr>
-        <w:pStyle w:val="berschrift2"/>
-      </w:pPr>
-      <w:bookmarkStart w:id="36" w:name="_Toc159935392"/>
-      <w:r>
-        <w:t>Figurenerkennung</w:t>
-      </w:r>
-      <w:bookmarkEnd w:id="36"/>
-    </w:p>
-    <w:p>
-      <w:pPr>
         <w:pStyle w:val="berschrift1"/>
       </w:pPr>
-      <w:bookmarkStart w:id="37" w:name="_Toc159935393"/>
+      <w:bookmarkStart w:id="36" w:name="_Toc159935393"/>
       <w:r>
         <w:t>Fazit</w:t>
       </w:r>
-      <w:bookmarkEnd w:id="37"/>
+      <w:bookmarkEnd w:id="36"/>
     </w:p>
     <w:p/>
     <w:p>
       <w:pPr>
         <w:pStyle w:val="berschrift2"/>
       </w:pPr>
-      <w:bookmarkStart w:id="38" w:name="_Toc159935394"/>
+      <w:bookmarkStart w:id="37" w:name="_Toc159935394"/>
       <w:r>
         <w:t>Kritische Reflektion</w:t>
       </w:r>
-      <w:bookmarkEnd w:id="38"/>
+      <w:bookmarkEnd w:id="37"/>
     </w:p>
     <w:p>
       <w:pPr>
         <w:pStyle w:val="berschrift2"/>
       </w:pPr>
-      <w:bookmarkStart w:id="39" w:name="_Toc159935395"/>
+      <w:bookmarkStart w:id="38" w:name="_Toc159935395"/>
       <w:r>
         <w:t>Ausblick</w:t>
       </w:r>
-      <w:bookmarkEnd w:id="39"/>
+      <w:bookmarkEnd w:id="38"/>
     </w:p>
     <w:p/>
-    <w:bookmarkStart w:id="40" w:name="_Toc159935396" w:displacedByCustomXml="next"/>
+    <w:bookmarkStart w:id="39" w:name="_Toc159935396" w:displacedByCustomXml="next"/>
     <w:sdt>
       <w:sdtPr>
+        <w:rPr>
+          <w:rFonts w:asciiTheme="minorHAnsi" w:eastAsiaTheme="minorHAnsi" w:hAnsiTheme="minorHAnsi" w:cstheme="minorBidi"/>
+          <w:color w:val="auto"/>
+          <w:sz w:val="22"/>
+          <w:szCs w:val="22"/>
+        </w:rPr>
         <w:id w:val="839979672"/>
         <w:docPartObj>
           <w:docPartGallery w:val="Bibliographies"/>
           <w:docPartUnique/>
         </w:docPartObj>
       </w:sdtPr>
-      <w:sdtEndPr>
-        <w:rPr>
-          <w:rFonts w:asciiTheme="minorHAnsi" w:eastAsiaTheme="minorHAnsi" w:hAnsiTheme="minorHAnsi" w:cstheme="minorBidi"/>
-          <w:color w:val="auto"/>
-          <w:sz w:val="22"/>
-          <w:szCs w:val="22"/>
-        </w:rPr>
-      </w:sdtEndPr>
       <w:sdtContent>
         <w:p>
           <w:pPr>
@@ -11391,7 +11351,7 @@
           <w:r>
             <w:t>Literaturverzeichnis</w:t>
           </w:r>
-          <w:bookmarkEnd w:id="40"/>
+          <w:bookmarkEnd w:id="39"/>
         </w:p>
         <w:sdt>
           <w:sdtPr>
@@ -11597,22 +11557,6 @@
       </w:r>
     </w:p>
   </w:comment>
-  <w:comment w:id="34" w:author="Wilkens Linus (inf21134)" w:date="2024-02-23T17:19:00Z" w:initials="WL(">
-    <w:p>
-      <w:pPr>
-        <w:pStyle w:val="Kommentartext"/>
-      </w:pPr>
-      <w:r>
-        <w:rPr>
-          <w:rStyle w:val="Kommentarzeichen"/>
-        </w:rPr>
-        <w:annotationRef/>
-      </w:r>
-      <w:r>
-        <w:t>Hier bitte möglichst Zeitnah dran arbeiten</w:t>
-      </w:r>
-    </w:p>
-  </w:comment>
 </w:comments>
 </file>
 
@@ -11623,7 +11567,6 @@
   <w15:commentEx w15:paraId="5A5E9474" w15:paraIdParent="495E3002" w15:done="0"/>
   <w15:commentEx w15:paraId="0413C261" w15:paraIdParent="495E3002" w15:done="0"/>
   <w15:commentEx w15:paraId="685164F9" w15:done="0"/>
-  <w15:commentEx w15:paraId="70063FA9" w15:done="0"/>
 </w15:commentsEx>
 </file>
 
@@ -11634,7 +11577,6 @@
   <w16cex:commentExtensible w16cex:durableId="6DE28F9F" w16cex:dateUtc="2024-02-26T08:45:00Z"/>
   <w16cex:commentExtensible w16cex:durableId="56E95921" w16cex:dateUtc="2024-02-27T13:05:00Z"/>
   <w16cex:commentExtensible w16cex:durableId="1CDB17A2" w16cex:dateUtc="2024-02-23T16:06:00Z"/>
-  <w16cex:commentExtensible w16cex:durableId="24BD20DB" w16cex:dateUtc="2024-02-23T16:19:00Z"/>
 </w16cex:commentsExtensible>
 </file>
 
@@ -11645,7 +11587,6 @@
   <w16cid:commentId w16cid:paraId="5A5E9474" w16cid:durableId="6DE28F9F"/>
   <w16cid:commentId w16cid:paraId="0413C261" w16cid:durableId="56E95921"/>
   <w16cid:commentId w16cid:paraId="685164F9" w16cid:durableId="1CDB17A2"/>
-  <w16cid:commentId w16cid:paraId="70063FA9" w16cid:durableId="24BD20DB"/>
 </w16cid:commentsIds>
 </file>
 
@@ -13148,6 +13089,18 @@
       <w:ind w:left="440"/>
     </w:pPr>
   </w:style>
+  <w:style w:type="character" w:styleId="BesuchterLink">
+    <w:name w:val="FollowedHyperlink"/>
+    <w:basedOn w:val="Absatz-Standardschriftart"/>
+    <w:uiPriority w:val="99"/>
+    <w:semiHidden/>
+    <w:unhideWhenUsed/>
+    <w:rsid w:val="009320FC"/>
+    <w:rPr>
+      <w:color w:val="96607D" w:themeColor="followedHyperlink"/>
+      <w:u w:val="single"/>
+    </w:rPr>
+  </w:style>
 </w:styles>
 </file>
 

</xml_diff>

<commit_message>
arduino main added, tinker added
</commit_message>
<xml_diff>
--- a/Wissenschaftliche Arbeit/Studienarbeit.docx
+++ b/Wissenschaftliche Arbeit/Studienarbeit.docx
@@ -179,7 +179,7 @@
           <w:r>
             <w:fldChar w:fldCharType="separate"/>
           </w:r>
-          <w:hyperlink w:anchor="_Toc166590882" w:history="1">
+          <w:hyperlink w:anchor="_Toc166681703" w:history="1">
             <w:r>
               <w:rPr>
                 <w:rStyle w:val="Hyperlink"/>
@@ -206,7 +206,7 @@
                 <w:noProof/>
                 <w:webHidden/>
               </w:rPr>
-              <w:instrText xml:space="preserve"> PAGEREF _Toc166590882 \h </w:instrText>
+              <w:instrText xml:space="preserve"> PAGEREF _Toc166681703 \h </w:instrText>
             </w:r>
             <w:r>
               <w:rPr>
@@ -226,7 +226,7 @@
                 <w:noProof/>
                 <w:webHidden/>
               </w:rPr>
-              <w:t>3</w:t>
+              <w:t>4</w:t>
             </w:r>
             <w:r>
               <w:rPr>
@@ -251,7 +251,7 @@
               <w:lang w:eastAsia="de-DE"/>
             </w:rPr>
           </w:pPr>
-          <w:hyperlink w:anchor="_Toc166590883" w:history="1">
+          <w:hyperlink w:anchor="_Toc166681704" w:history="1">
             <w:r>
               <w:rPr>
                 <w:rStyle w:val="Hyperlink"/>
@@ -278,7 +278,7 @@
                 <w:noProof/>
                 <w:webHidden/>
               </w:rPr>
-              <w:instrText xml:space="preserve"> PAGEREF _Toc166590883 \h </w:instrText>
+              <w:instrText xml:space="preserve"> PAGEREF _Toc166681704 \h </w:instrText>
             </w:r>
             <w:r>
               <w:rPr>
@@ -298,7 +298,7 @@
                 <w:noProof/>
                 <w:webHidden/>
               </w:rPr>
-              <w:t>3</w:t>
+              <w:t>4</w:t>
             </w:r>
             <w:r>
               <w:rPr>
@@ -323,7 +323,7 @@
               <w:lang w:eastAsia="de-DE"/>
             </w:rPr>
           </w:pPr>
-          <w:hyperlink w:anchor="_Toc166590884" w:history="1">
+          <w:hyperlink w:anchor="_Toc166681705" w:history="1">
             <w:r>
               <w:rPr>
                 <w:rStyle w:val="Hyperlink"/>
@@ -350,7 +350,7 @@
                 <w:noProof/>
                 <w:webHidden/>
               </w:rPr>
-              <w:instrText xml:space="preserve"> PAGEREF _Toc166590884 \h </w:instrText>
+              <w:instrText xml:space="preserve"> PAGEREF _Toc166681705 \h </w:instrText>
             </w:r>
             <w:r>
               <w:rPr>
@@ -370,7 +370,7 @@
                 <w:noProof/>
                 <w:webHidden/>
               </w:rPr>
-              <w:t>3</w:t>
+              <w:t>4</w:t>
             </w:r>
             <w:r>
               <w:rPr>
@@ -395,7 +395,7 @@
               <w:lang w:eastAsia="de-DE"/>
             </w:rPr>
           </w:pPr>
-          <w:hyperlink w:anchor="_Toc166590885" w:history="1">
+          <w:hyperlink w:anchor="_Toc166681706" w:history="1">
             <w:r>
               <w:rPr>
                 <w:rStyle w:val="Hyperlink"/>
@@ -422,7 +422,7 @@
                 <w:noProof/>
                 <w:webHidden/>
               </w:rPr>
-              <w:instrText xml:space="preserve"> PAGEREF _Toc166590885 \h </w:instrText>
+              <w:instrText xml:space="preserve"> PAGEREF _Toc166681706 \h </w:instrText>
             </w:r>
             <w:r>
               <w:rPr>
@@ -467,7 +467,7 @@
               <w:lang w:eastAsia="de-DE"/>
             </w:rPr>
           </w:pPr>
-          <w:hyperlink w:anchor="_Toc166590886" w:history="1">
+          <w:hyperlink w:anchor="_Toc166681707" w:history="1">
             <w:r>
               <w:rPr>
                 <w:rStyle w:val="Hyperlink"/>
@@ -494,7 +494,7 @@
                 <w:noProof/>
                 <w:webHidden/>
               </w:rPr>
-              <w:instrText xml:space="preserve"> PAGEREF _Toc166590886 \h </w:instrText>
+              <w:instrText xml:space="preserve"> PAGEREF _Toc166681707 \h </w:instrText>
             </w:r>
             <w:r>
               <w:rPr>
@@ -539,7 +539,7 @@
               <w:lang w:eastAsia="de-DE"/>
             </w:rPr>
           </w:pPr>
-          <w:hyperlink w:anchor="_Toc166590887" w:history="1">
+          <w:hyperlink w:anchor="_Toc166681708" w:history="1">
             <w:r>
               <w:rPr>
                 <w:rStyle w:val="Hyperlink"/>
@@ -566,7 +566,7 @@
                 <w:noProof/>
                 <w:webHidden/>
               </w:rPr>
-              <w:instrText xml:space="preserve"> PAGEREF _Toc166590887 \h </w:instrText>
+              <w:instrText xml:space="preserve"> PAGEREF _Toc166681708 \h </w:instrText>
             </w:r>
             <w:r>
               <w:rPr>
@@ -611,7 +611,7 @@
               <w:lang w:eastAsia="de-DE"/>
             </w:rPr>
           </w:pPr>
-          <w:hyperlink w:anchor="_Toc166590888" w:history="1">
+          <w:hyperlink w:anchor="_Toc166681709" w:history="1">
             <w:r>
               <w:rPr>
                 <w:rStyle w:val="Hyperlink"/>
@@ -638,7 +638,7 @@
                 <w:noProof/>
                 <w:webHidden/>
               </w:rPr>
-              <w:instrText xml:space="preserve"> PAGEREF _Toc166590888 \h </w:instrText>
+              <w:instrText xml:space="preserve"> PAGEREF _Toc166681709 \h </w:instrText>
             </w:r>
             <w:r>
               <w:rPr>
@@ -683,7 +683,7 @@
               <w:lang w:eastAsia="de-DE"/>
             </w:rPr>
           </w:pPr>
-          <w:hyperlink w:anchor="_Toc166590889" w:history="1">
+          <w:hyperlink w:anchor="_Toc166681710" w:history="1">
             <w:r>
               <w:rPr>
                 <w:rStyle w:val="Hyperlink"/>
@@ -710,7 +710,7 @@
                 <w:noProof/>
                 <w:webHidden/>
               </w:rPr>
-              <w:instrText xml:space="preserve"> PAGEREF _Toc166590889 \h </w:instrText>
+              <w:instrText xml:space="preserve"> PAGEREF _Toc166681710 \h </w:instrText>
             </w:r>
             <w:r>
               <w:rPr>
@@ -755,7 +755,7 @@
               <w:lang w:eastAsia="de-DE"/>
             </w:rPr>
           </w:pPr>
-          <w:hyperlink w:anchor="_Toc166590890" w:history="1">
+          <w:hyperlink w:anchor="_Toc166681711" w:history="1">
             <w:r>
               <w:rPr>
                 <w:rStyle w:val="Hyperlink"/>
@@ -782,7 +782,7 @@
                 <w:noProof/>
                 <w:webHidden/>
               </w:rPr>
-              <w:instrText xml:space="preserve"> PAGEREF _Toc166590890 \h </w:instrText>
+              <w:instrText xml:space="preserve"> PAGEREF _Toc166681711 \h </w:instrText>
             </w:r>
             <w:r>
               <w:rPr>
@@ -827,7 +827,7 @@
               <w:lang w:eastAsia="de-DE"/>
             </w:rPr>
           </w:pPr>
-          <w:hyperlink w:anchor="_Toc166590891" w:history="1">
+          <w:hyperlink w:anchor="_Toc166681712" w:history="1">
             <w:r>
               <w:rPr>
                 <w:rStyle w:val="Hyperlink"/>
@@ -854,7 +854,7 @@
                 <w:noProof/>
                 <w:webHidden/>
               </w:rPr>
-              <w:instrText xml:space="preserve"> PAGEREF _Toc166590891 \h </w:instrText>
+              <w:instrText xml:space="preserve"> PAGEREF _Toc166681712 \h </w:instrText>
             </w:r>
             <w:r>
               <w:rPr>
@@ -899,7 +899,7 @@
               <w:lang w:eastAsia="de-DE"/>
             </w:rPr>
           </w:pPr>
-          <w:hyperlink w:anchor="_Toc166590892" w:history="1">
+          <w:hyperlink w:anchor="_Toc166681713" w:history="1">
             <w:r>
               <w:rPr>
                 <w:rStyle w:val="Hyperlink"/>
@@ -926,7 +926,7 @@
                 <w:noProof/>
                 <w:webHidden/>
               </w:rPr>
-              <w:instrText xml:space="preserve"> PAGEREF _Toc166590892 \h </w:instrText>
+              <w:instrText xml:space="preserve"> PAGEREF _Toc166681713 \h </w:instrText>
             </w:r>
             <w:r>
               <w:rPr>
@@ -971,7 +971,7 @@
               <w:lang w:eastAsia="de-DE"/>
             </w:rPr>
           </w:pPr>
-          <w:hyperlink w:anchor="_Toc166590893" w:history="1">
+          <w:hyperlink w:anchor="_Toc166681714" w:history="1">
             <w:r>
               <w:rPr>
                 <w:rStyle w:val="Hyperlink"/>
@@ -998,7 +998,7 @@
                 <w:noProof/>
                 <w:webHidden/>
               </w:rPr>
-              <w:instrText xml:space="preserve"> PAGEREF _Toc166590893 \h </w:instrText>
+              <w:instrText xml:space="preserve"> PAGEREF _Toc166681714 \h </w:instrText>
             </w:r>
             <w:r>
               <w:rPr>
@@ -1043,7 +1043,7 @@
               <w:lang w:eastAsia="de-DE"/>
             </w:rPr>
           </w:pPr>
-          <w:hyperlink w:anchor="_Toc166590894" w:history="1">
+          <w:hyperlink w:anchor="_Toc166681715" w:history="1">
             <w:r>
               <w:rPr>
                 <w:rStyle w:val="Hyperlink"/>
@@ -1070,7 +1070,7 @@
                 <w:noProof/>
                 <w:webHidden/>
               </w:rPr>
-              <w:instrText xml:space="preserve"> PAGEREF _Toc166590894 \h </w:instrText>
+              <w:instrText xml:space="preserve"> PAGEREF _Toc166681715 \h </w:instrText>
             </w:r>
             <w:r>
               <w:rPr>
@@ -1115,7 +1115,7 @@
               <w:lang w:eastAsia="de-DE"/>
             </w:rPr>
           </w:pPr>
-          <w:hyperlink w:anchor="_Toc166590895" w:history="1">
+          <w:hyperlink w:anchor="_Toc166681716" w:history="1">
             <w:r>
               <w:rPr>
                 <w:rStyle w:val="Hyperlink"/>
@@ -1142,7 +1142,7 @@
                 <w:noProof/>
                 <w:webHidden/>
               </w:rPr>
-              <w:instrText xml:space="preserve"> PAGEREF _Toc166590895 \h </w:instrText>
+              <w:instrText xml:space="preserve"> PAGEREF _Toc166681716 \h </w:instrText>
             </w:r>
             <w:r>
               <w:rPr>
@@ -1187,7 +1187,7 @@
               <w:lang w:eastAsia="de-DE"/>
             </w:rPr>
           </w:pPr>
-          <w:hyperlink w:anchor="_Toc166590896" w:history="1">
+          <w:hyperlink w:anchor="_Toc166681717" w:history="1">
             <w:r>
               <w:rPr>
                 <w:rStyle w:val="Hyperlink"/>
@@ -1214,7 +1214,7 @@
                 <w:noProof/>
                 <w:webHidden/>
               </w:rPr>
-              <w:instrText xml:space="preserve"> PAGEREF _Toc166590896 \h </w:instrText>
+              <w:instrText xml:space="preserve"> PAGEREF _Toc166681717 \h </w:instrText>
             </w:r>
             <w:r>
               <w:rPr>
@@ -1259,13 +1259,13 @@
               <w:lang w:eastAsia="de-DE"/>
             </w:rPr>
           </w:pPr>
-          <w:hyperlink w:anchor="_Toc166590897" w:history="1">
+          <w:hyperlink w:anchor="_Toc166681718" w:history="1">
             <w:r>
               <w:rPr>
                 <w:rStyle w:val="Hyperlink"/>
                 <w:noProof/>
               </w:rPr>
-              <w:t>Inverse Kinematik</w:t>
+              <w:t>Direkte Kinematik</w:t>
             </w:r>
             <w:r>
               <w:rPr>
@@ -1286,7 +1286,7 @@
                 <w:noProof/>
                 <w:webHidden/>
               </w:rPr>
-              <w:instrText xml:space="preserve"> PAGEREF _Toc166590897 \h </w:instrText>
+              <w:instrText xml:space="preserve"> PAGEREF _Toc166681718 \h </w:instrText>
             </w:r>
             <w:r>
               <w:rPr>
@@ -1331,7 +1331,7 @@
               <w:lang w:eastAsia="de-DE"/>
             </w:rPr>
           </w:pPr>
-          <w:hyperlink w:anchor="_Toc166590898" w:history="1">
+          <w:hyperlink w:anchor="_Toc166681719" w:history="1">
             <w:r>
               <w:rPr>
                 <w:rStyle w:val="Hyperlink"/>
@@ -1358,7 +1358,7 @@
                 <w:noProof/>
                 <w:webHidden/>
               </w:rPr>
-              <w:instrText xml:space="preserve"> PAGEREF _Toc166590898 \h </w:instrText>
+              <w:instrText xml:space="preserve"> PAGEREF _Toc166681719 \h </w:instrText>
             </w:r>
             <w:r>
               <w:rPr>
@@ -1403,7 +1403,7 @@
               <w:lang w:eastAsia="de-DE"/>
             </w:rPr>
           </w:pPr>
-          <w:hyperlink w:anchor="_Toc166590899" w:history="1">
+          <w:hyperlink w:anchor="_Toc166681720" w:history="1">
             <w:r>
               <w:rPr>
                 <w:rStyle w:val="Hyperlink"/>
@@ -1430,7 +1430,7 @@
                 <w:noProof/>
                 <w:webHidden/>
               </w:rPr>
-              <w:instrText xml:space="preserve"> PAGEREF _Toc166590899 \h </w:instrText>
+              <w:instrText xml:space="preserve"> PAGEREF _Toc166681720 \h </w:instrText>
             </w:r>
             <w:r>
               <w:rPr>
@@ -1475,7 +1475,7 @@
               <w:lang w:eastAsia="de-DE"/>
             </w:rPr>
           </w:pPr>
-          <w:hyperlink w:anchor="_Toc166590900" w:history="1">
+          <w:hyperlink w:anchor="_Toc166681721" w:history="1">
             <w:r>
               <w:rPr>
                 <w:rStyle w:val="Hyperlink"/>
@@ -1502,7 +1502,7 @@
                 <w:noProof/>
                 <w:webHidden/>
               </w:rPr>
-              <w:instrText xml:space="preserve"> PAGEREF _Toc166590900 \h </w:instrText>
+              <w:instrText xml:space="preserve"> PAGEREF _Toc166681721 \h </w:instrText>
             </w:r>
             <w:r>
               <w:rPr>
@@ -1547,7 +1547,7 @@
               <w:lang w:eastAsia="de-DE"/>
             </w:rPr>
           </w:pPr>
-          <w:hyperlink w:anchor="_Toc166590901" w:history="1">
+          <w:hyperlink w:anchor="_Toc166681722" w:history="1">
             <w:r>
               <w:rPr>
                 <w:rStyle w:val="Hyperlink"/>
@@ -1574,7 +1574,7 @@
                 <w:noProof/>
                 <w:webHidden/>
               </w:rPr>
-              <w:instrText xml:space="preserve"> PAGEREF _Toc166590901 \h </w:instrText>
+              <w:instrText xml:space="preserve"> PAGEREF _Toc166681722 \h </w:instrText>
             </w:r>
             <w:r>
               <w:rPr>
@@ -1619,7 +1619,7 @@
               <w:lang w:eastAsia="de-DE"/>
             </w:rPr>
           </w:pPr>
-          <w:hyperlink w:anchor="_Toc166590902" w:history="1">
+          <w:hyperlink w:anchor="_Toc166681723" w:history="1">
             <w:r>
               <w:rPr>
                 <w:rStyle w:val="Hyperlink"/>
@@ -1646,7 +1646,7 @@
                 <w:noProof/>
                 <w:webHidden/>
               </w:rPr>
-              <w:instrText xml:space="preserve"> PAGEREF _Toc166590902 \h </w:instrText>
+              <w:instrText xml:space="preserve"> PAGEREF _Toc166681723 \h </w:instrText>
             </w:r>
             <w:r>
               <w:rPr>
@@ -1691,7 +1691,7 @@
               <w:lang w:eastAsia="de-DE"/>
             </w:rPr>
           </w:pPr>
-          <w:hyperlink w:anchor="_Toc166590903" w:history="1">
+          <w:hyperlink w:anchor="_Toc166681724" w:history="1">
             <w:r>
               <w:rPr>
                 <w:rStyle w:val="Hyperlink"/>
@@ -1718,7 +1718,7 @@
                 <w:noProof/>
                 <w:webHidden/>
               </w:rPr>
-              <w:instrText xml:space="preserve"> PAGEREF _Toc166590903 \h </w:instrText>
+              <w:instrText xml:space="preserve"> PAGEREF _Toc166681724 \h </w:instrText>
             </w:r>
             <w:r>
               <w:rPr>
@@ -1763,7 +1763,7 @@
               <w:lang w:eastAsia="de-DE"/>
             </w:rPr>
           </w:pPr>
-          <w:hyperlink w:anchor="_Toc166590904" w:history="1">
+          <w:hyperlink w:anchor="_Toc166681725" w:history="1">
             <w:r>
               <w:rPr>
                 <w:rStyle w:val="Hyperlink"/>
@@ -1790,7 +1790,7 @@
                 <w:noProof/>
                 <w:webHidden/>
               </w:rPr>
-              <w:instrText xml:space="preserve"> PAGEREF _Toc166590904 \h </w:instrText>
+              <w:instrText xml:space="preserve"> PAGEREF _Toc166681725 \h </w:instrText>
             </w:r>
             <w:r>
               <w:rPr>
@@ -1835,7 +1835,7 @@
               <w:lang w:eastAsia="de-DE"/>
             </w:rPr>
           </w:pPr>
-          <w:hyperlink w:anchor="_Toc166590905" w:history="1">
+          <w:hyperlink w:anchor="_Toc166681726" w:history="1">
             <w:r>
               <w:rPr>
                 <w:rStyle w:val="Hyperlink"/>
@@ -1862,86 +1862,7 @@
                 <w:noProof/>
                 <w:webHidden/>
               </w:rPr>
-              <w:instrText xml:space="preserve"> PAGEREF _Toc166590905 \h </w:instrText>
-            </w:r>
-            <w:r>
-              <w:rPr>
-                <w:noProof/>
-                <w:webHidden/>
-              </w:rPr>
-            </w:r>
-            <w:r>
-              <w:rPr>
-                <w:noProof/>
-                <w:webHidden/>
-              </w:rPr>
-              <w:fldChar w:fldCharType="separate"/>
-            </w:r>
-            <w:r>
-              <w:rPr>
-                <w:noProof/>
-                <w:webHidden/>
-              </w:rPr>
-              <w:t>15</w:t>
-            </w:r>
-            <w:r>
-              <w:rPr>
-                <w:noProof/>
-                <w:webHidden/>
-              </w:rPr>
-              <w:fldChar w:fldCharType="end"/>
-            </w:r>
-          </w:hyperlink>
-          <w:r>
-            <w:rPr>
-              <w:rStyle w:val="Hyperlink"/>
-              <w:noProof/>
-            </w:rPr>
-            <w:t>15:</w:t>
-          </w:r>
-        </w:p>
-        <w:p>
-          <w:pPr>
-            <w:pStyle w:val="Verzeichnis1"/>
-            <w:tabs>
-              <w:tab w:val="right" w:leader="dot" w:pos="9060"/>
-            </w:tabs>
-            <w:rPr>
-              <w:rFonts w:eastAsiaTheme="minorEastAsia"/>
-              <w:noProof/>
-              <w:sz w:val="24"/>
-              <w:szCs w:val="24"/>
-              <w:lang w:eastAsia="de-DE"/>
-            </w:rPr>
-          </w:pPr>
-          <w:hyperlink w:anchor="_Toc166590906" w:history="1">
-            <w:r>
-              <w:rPr>
-                <w:rStyle w:val="Hyperlink"/>
-                <w:noProof/>
-              </w:rPr>
-              <w:t>Figuren Erkennung</w:t>
-            </w:r>
-            <w:r>
-              <w:rPr>
-                <w:noProof/>
-                <w:webHidden/>
-              </w:rPr>
-              <w:tab/>
-            </w:r>
-            <w:r>
-              <w:rPr>
-                <w:noProof/>
-                <w:webHidden/>
-              </w:rPr>
-              <w:fldChar w:fldCharType="begin"/>
-            </w:r>
-            <w:r>
-              <w:rPr>
-                <w:noProof/>
-                <w:webHidden/>
-              </w:rPr>
-              <w:instrText xml:space="preserve"> PAGEREF _Toc166590906 \h </w:instrText>
+              <w:instrText xml:space="preserve"> PAGEREF _Toc166681726 \h </w:instrText>
             </w:r>
             <w:r>
               <w:rPr>
@@ -1986,13 +1907,13 @@
               <w:lang w:eastAsia="de-DE"/>
             </w:rPr>
           </w:pPr>
-          <w:hyperlink w:anchor="_Toc166590907" w:history="1">
+          <w:hyperlink w:anchor="_Toc166681727" w:history="1">
             <w:r>
               <w:rPr>
                 <w:rStyle w:val="Hyperlink"/>
                 <w:noProof/>
               </w:rPr>
-              <w:t>Programmierung/Software</w:t>
+              <w:t>Figuren Erkennung</w:t>
             </w:r>
             <w:r>
               <w:rPr>
@@ -2013,7 +1934,7 @@
                 <w:noProof/>
                 <w:webHidden/>
               </w:rPr>
-              <w:instrText xml:space="preserve"> PAGEREF _Toc166590907 \h </w:instrText>
+              <w:instrText xml:space="preserve"> PAGEREF _Toc166681727 \h </w:instrText>
             </w:r>
             <w:r>
               <w:rPr>
@@ -2058,13 +1979,13 @@
               <w:lang w:eastAsia="de-DE"/>
             </w:rPr>
           </w:pPr>
-          <w:hyperlink w:anchor="_Toc166590908" w:history="1">
+          <w:hyperlink w:anchor="_Toc166681728" w:history="1">
             <w:r>
               <w:rPr>
                 <w:rStyle w:val="Hyperlink"/>
                 <w:noProof/>
               </w:rPr>
-              <w:t>Schachalgorithmus</w:t>
+              <w:t>Theoretische Grundlagen</w:t>
             </w:r>
             <w:r>
               <w:rPr>
@@ -2085,7 +2006,7 @@
                 <w:noProof/>
                 <w:webHidden/>
               </w:rPr>
-              <w:instrText xml:space="preserve"> PAGEREF _Toc166590908 \h </w:instrText>
+              <w:instrText xml:space="preserve"> PAGEREF _Toc166681728 \h </w:instrText>
             </w:r>
             <w:r>
               <w:rPr>
@@ -2130,13 +2051,13 @@
               <w:lang w:eastAsia="de-DE"/>
             </w:rPr>
           </w:pPr>
-          <w:hyperlink w:anchor="_Toc166590909" w:history="1">
+          <w:hyperlink w:anchor="_Toc166681729" w:history="1">
             <w:r>
               <w:rPr>
                 <w:rStyle w:val="Hyperlink"/>
                 <w:noProof/>
               </w:rPr>
-              <w:t>Ansteuerung des Roboters</w:t>
+              <w:t>Hardware</w:t>
             </w:r>
             <w:r>
               <w:rPr>
@@ -2157,7 +2078,7 @@
                 <w:noProof/>
                 <w:webHidden/>
               </w:rPr>
-              <w:instrText xml:space="preserve"> PAGEREF _Toc166590909 \h </w:instrText>
+              <w:instrText xml:space="preserve"> PAGEREF _Toc166681729 \h </w:instrText>
             </w:r>
             <w:r>
               <w:rPr>
@@ -2177,7 +2098,7 @@
                 <w:noProof/>
                 <w:webHidden/>
               </w:rPr>
-              <w:t>16</w:t>
+              <w:t>17</w:t>
             </w:r>
             <w:r>
               <w:rPr>
@@ -2202,13 +2123,13 @@
               <w:lang w:eastAsia="de-DE"/>
             </w:rPr>
           </w:pPr>
-          <w:hyperlink w:anchor="_Toc166590910" w:history="1">
+          <w:hyperlink w:anchor="_Toc166681730" w:history="1">
             <w:r>
               <w:rPr>
                 <w:rStyle w:val="Hyperlink"/>
                 <w:noProof/>
               </w:rPr>
-              <w:t>Schnittstelle zwischen Roboter und Schachlogik</w:t>
+              <w:t>Konzept</w:t>
             </w:r>
             <w:r>
               <w:rPr>
@@ -2229,7 +2150,7 @@
                 <w:noProof/>
                 <w:webHidden/>
               </w:rPr>
-              <w:instrText xml:space="preserve"> PAGEREF _Toc166590910 \h </w:instrText>
+              <w:instrText xml:space="preserve"> PAGEREF _Toc166681730 \h </w:instrText>
             </w:r>
             <w:r>
               <w:rPr>
@@ -2249,7 +2170,223 @@
                 <w:noProof/>
                 <w:webHidden/>
               </w:rPr>
-              <w:t>16</w:t>
+              <w:t>17</w:t>
+            </w:r>
+            <w:r>
+              <w:rPr>
+                <w:noProof/>
+                <w:webHidden/>
+              </w:rPr>
+              <w:fldChar w:fldCharType="end"/>
+            </w:r>
+          </w:hyperlink>
+        </w:p>
+        <w:p>
+          <w:pPr>
+            <w:pStyle w:val="Verzeichnis3"/>
+            <w:tabs>
+              <w:tab w:val="right" w:leader="dot" w:pos="9060"/>
+            </w:tabs>
+            <w:rPr>
+              <w:rFonts w:eastAsiaTheme="minorEastAsia"/>
+              <w:noProof/>
+              <w:sz w:val="24"/>
+              <w:szCs w:val="24"/>
+              <w:lang w:eastAsia="de-DE"/>
+            </w:rPr>
+          </w:pPr>
+          <w:hyperlink w:anchor="_Toc166681731" w:history="1">
+            <w:r>
+              <w:rPr>
+                <w:rStyle w:val="Hyperlink"/>
+                <w:noProof/>
+              </w:rPr>
+              <w:t>Methodik zur Spielzugerkennung</w:t>
+            </w:r>
+            <w:r>
+              <w:rPr>
+                <w:noProof/>
+                <w:webHidden/>
+              </w:rPr>
+              <w:tab/>
+            </w:r>
+            <w:r>
+              <w:rPr>
+                <w:noProof/>
+                <w:webHidden/>
+              </w:rPr>
+              <w:fldChar w:fldCharType="begin"/>
+            </w:r>
+            <w:r>
+              <w:rPr>
+                <w:noProof/>
+                <w:webHidden/>
+              </w:rPr>
+              <w:instrText xml:space="preserve"> PAGEREF _Toc166681731 \h </w:instrText>
+            </w:r>
+            <w:r>
+              <w:rPr>
+                <w:noProof/>
+                <w:webHidden/>
+              </w:rPr>
+            </w:r>
+            <w:r>
+              <w:rPr>
+                <w:noProof/>
+                <w:webHidden/>
+              </w:rPr>
+              <w:fldChar w:fldCharType="separate"/>
+            </w:r>
+            <w:r>
+              <w:rPr>
+                <w:noProof/>
+                <w:webHidden/>
+              </w:rPr>
+              <w:t>18</w:t>
+            </w:r>
+            <w:r>
+              <w:rPr>
+                <w:noProof/>
+                <w:webHidden/>
+              </w:rPr>
+              <w:fldChar w:fldCharType="end"/>
+            </w:r>
+          </w:hyperlink>
+        </w:p>
+        <w:p>
+          <w:pPr>
+            <w:pStyle w:val="Verzeichnis3"/>
+            <w:tabs>
+              <w:tab w:val="right" w:leader="dot" w:pos="9060"/>
+            </w:tabs>
+            <w:rPr>
+              <w:rFonts w:eastAsiaTheme="minorEastAsia"/>
+              <w:noProof/>
+              <w:sz w:val="24"/>
+              <w:szCs w:val="24"/>
+              <w:lang w:eastAsia="de-DE"/>
+            </w:rPr>
+          </w:pPr>
+          <w:hyperlink w:anchor="_Toc166681732" w:history="1">
+            <w:r>
+              <w:rPr>
+                <w:rStyle w:val="Hyperlink"/>
+                <w:noProof/>
+              </w:rPr>
+              <w:t>Bestimmung des gespielten Zuges</w:t>
+            </w:r>
+            <w:r>
+              <w:rPr>
+                <w:noProof/>
+                <w:webHidden/>
+              </w:rPr>
+              <w:tab/>
+            </w:r>
+            <w:r>
+              <w:rPr>
+                <w:noProof/>
+                <w:webHidden/>
+              </w:rPr>
+              <w:fldChar w:fldCharType="begin"/>
+            </w:r>
+            <w:r>
+              <w:rPr>
+                <w:noProof/>
+                <w:webHidden/>
+              </w:rPr>
+              <w:instrText xml:space="preserve"> PAGEREF _Toc166681732 \h </w:instrText>
+            </w:r>
+            <w:r>
+              <w:rPr>
+                <w:noProof/>
+                <w:webHidden/>
+              </w:rPr>
+            </w:r>
+            <w:r>
+              <w:rPr>
+                <w:noProof/>
+                <w:webHidden/>
+              </w:rPr>
+              <w:fldChar w:fldCharType="separate"/>
+            </w:r>
+            <w:r>
+              <w:rPr>
+                <w:noProof/>
+                <w:webHidden/>
+              </w:rPr>
+              <w:t>18</w:t>
+            </w:r>
+            <w:r>
+              <w:rPr>
+                <w:noProof/>
+                <w:webHidden/>
+              </w:rPr>
+              <w:fldChar w:fldCharType="end"/>
+            </w:r>
+          </w:hyperlink>
+        </w:p>
+        <w:p>
+          <w:pPr>
+            <w:pStyle w:val="Verzeichnis3"/>
+            <w:tabs>
+              <w:tab w:val="right" w:leader="dot" w:pos="9060"/>
+            </w:tabs>
+            <w:rPr>
+              <w:rFonts w:eastAsiaTheme="minorEastAsia"/>
+              <w:noProof/>
+              <w:sz w:val="24"/>
+              <w:szCs w:val="24"/>
+              <w:lang w:eastAsia="de-DE"/>
+            </w:rPr>
+          </w:pPr>
+          <w:hyperlink w:anchor="_Toc166681733" w:history="1">
+            <w:r>
+              <w:rPr>
+                <w:rStyle w:val="Hyperlink"/>
+                <w:noProof/>
+              </w:rPr>
+              <w:t>Methodik zum Bilderfassungszeitpunkt</w:t>
+            </w:r>
+            <w:r>
+              <w:rPr>
+                <w:noProof/>
+                <w:webHidden/>
+              </w:rPr>
+              <w:tab/>
+            </w:r>
+            <w:r>
+              <w:rPr>
+                <w:noProof/>
+                <w:webHidden/>
+              </w:rPr>
+              <w:fldChar w:fldCharType="begin"/>
+            </w:r>
+            <w:r>
+              <w:rPr>
+                <w:noProof/>
+                <w:webHidden/>
+              </w:rPr>
+              <w:instrText xml:space="preserve"> PAGEREF _Toc166681733 \h </w:instrText>
+            </w:r>
+            <w:r>
+              <w:rPr>
+                <w:noProof/>
+                <w:webHidden/>
+              </w:rPr>
+            </w:r>
+            <w:r>
+              <w:rPr>
+                <w:noProof/>
+                <w:webHidden/>
+              </w:rPr>
+              <w:fldChar w:fldCharType="separate"/>
+            </w:r>
+            <w:r>
+              <w:rPr>
+                <w:noProof/>
+                <w:webHidden/>
+              </w:rPr>
+              <w:t>19</w:t>
             </w:r>
             <w:r>
               <w:rPr>
@@ -2274,13 +2411,13 @@
               <w:lang w:eastAsia="de-DE"/>
             </w:rPr>
           </w:pPr>
-          <w:hyperlink w:anchor="_Toc166590911" w:history="1">
+          <w:hyperlink w:anchor="_Toc166681734" w:history="1">
             <w:r>
               <w:rPr>
                 <w:rStyle w:val="Hyperlink"/>
                 <w:noProof/>
               </w:rPr>
-              <w:t>Herausforderungen</w:t>
+              <w:t>Programmierung/Software</w:t>
             </w:r>
             <w:r>
               <w:rPr>
@@ -2301,7 +2438,7 @@
                 <w:noProof/>
                 <w:webHidden/>
               </w:rPr>
-              <w:instrText xml:space="preserve"> PAGEREF _Toc166590911 \h </w:instrText>
+              <w:instrText xml:space="preserve"> PAGEREF _Toc166681734 \h </w:instrText>
             </w:r>
             <w:r>
               <w:rPr>
@@ -2321,7 +2458,7 @@
                 <w:noProof/>
                 <w:webHidden/>
               </w:rPr>
-              <w:t>16</w:t>
+              <w:t>20</w:t>
             </w:r>
             <w:r>
               <w:rPr>
@@ -2346,13 +2483,13 @@
               <w:lang w:eastAsia="de-DE"/>
             </w:rPr>
           </w:pPr>
-          <w:hyperlink w:anchor="_Toc166590912" w:history="1">
+          <w:hyperlink w:anchor="_Toc166681735" w:history="1">
             <w:r>
               <w:rPr>
                 <w:rStyle w:val="Hyperlink"/>
                 <w:noProof/>
               </w:rPr>
-              <w:t>Heben aus engen Stellen heraus</w:t>
+              <w:t>Schachalgorithmus</w:t>
             </w:r>
             <w:r>
               <w:rPr>
@@ -2373,7 +2510,7 @@
                 <w:noProof/>
                 <w:webHidden/>
               </w:rPr>
-              <w:instrText xml:space="preserve"> PAGEREF _Toc166590912 \h </w:instrText>
+              <w:instrText xml:space="preserve"> PAGEREF _Toc166681735 \h </w:instrText>
             </w:r>
             <w:r>
               <w:rPr>
@@ -2393,7 +2530,7 @@
                 <w:noProof/>
                 <w:webHidden/>
               </w:rPr>
-              <w:t>16</w:t>
+              <w:t>20</w:t>
             </w:r>
             <w:r>
               <w:rPr>
@@ -2418,13 +2555,13 @@
               <w:lang w:eastAsia="de-DE"/>
             </w:rPr>
           </w:pPr>
-          <w:hyperlink w:anchor="_Toc166590913" w:history="1">
+          <w:hyperlink w:anchor="_Toc166681736" w:history="1">
             <w:r>
               <w:rPr>
                 <w:rStyle w:val="Hyperlink"/>
                 <w:noProof/>
               </w:rPr>
-              <w:t>Figurenerkennung</w:t>
+              <w:t>Ansteuerung des Roboters</w:t>
             </w:r>
             <w:r>
               <w:rPr>
@@ -2445,7 +2582,7 @@
                 <w:noProof/>
                 <w:webHidden/>
               </w:rPr>
-              <w:instrText xml:space="preserve"> PAGEREF _Toc166590913 \h </w:instrText>
+              <w:instrText xml:space="preserve"> PAGEREF _Toc166681736 \h </w:instrText>
             </w:r>
             <w:r>
               <w:rPr>
@@ -2465,7 +2602,79 @@
                 <w:noProof/>
                 <w:webHidden/>
               </w:rPr>
-              <w:t>16</w:t>
+              <w:t>21</w:t>
+            </w:r>
+            <w:r>
+              <w:rPr>
+                <w:noProof/>
+                <w:webHidden/>
+              </w:rPr>
+              <w:fldChar w:fldCharType="end"/>
+            </w:r>
+          </w:hyperlink>
+        </w:p>
+        <w:p>
+          <w:pPr>
+            <w:pStyle w:val="Verzeichnis2"/>
+            <w:tabs>
+              <w:tab w:val="right" w:leader="dot" w:pos="9060"/>
+            </w:tabs>
+            <w:rPr>
+              <w:rFonts w:eastAsiaTheme="minorEastAsia"/>
+              <w:noProof/>
+              <w:sz w:val="24"/>
+              <w:szCs w:val="24"/>
+              <w:lang w:eastAsia="de-DE"/>
+            </w:rPr>
+          </w:pPr>
+          <w:hyperlink w:anchor="_Toc166681737" w:history="1">
+            <w:r>
+              <w:rPr>
+                <w:rStyle w:val="Hyperlink"/>
+                <w:noProof/>
+              </w:rPr>
+              <w:t>Schnittstelle zwischen Roboter und Schachlogik</w:t>
+            </w:r>
+            <w:r>
+              <w:rPr>
+                <w:noProof/>
+                <w:webHidden/>
+              </w:rPr>
+              <w:tab/>
+            </w:r>
+            <w:r>
+              <w:rPr>
+                <w:noProof/>
+                <w:webHidden/>
+              </w:rPr>
+              <w:fldChar w:fldCharType="begin"/>
+            </w:r>
+            <w:r>
+              <w:rPr>
+                <w:noProof/>
+                <w:webHidden/>
+              </w:rPr>
+              <w:instrText xml:space="preserve"> PAGEREF _Toc166681737 \h </w:instrText>
+            </w:r>
+            <w:r>
+              <w:rPr>
+                <w:noProof/>
+                <w:webHidden/>
+              </w:rPr>
+            </w:r>
+            <w:r>
+              <w:rPr>
+                <w:noProof/>
+                <w:webHidden/>
+              </w:rPr>
+              <w:fldChar w:fldCharType="separate"/>
+            </w:r>
+            <w:r>
+              <w:rPr>
+                <w:noProof/>
+                <w:webHidden/>
+              </w:rPr>
+              <w:t>21</w:t>
             </w:r>
             <w:r>
               <w:rPr>
@@ -2490,13 +2699,13 @@
               <w:lang w:eastAsia="de-DE"/>
             </w:rPr>
           </w:pPr>
-          <w:hyperlink w:anchor="_Toc166590914" w:history="1">
+          <w:hyperlink w:anchor="_Toc166681738" w:history="1">
             <w:r>
               <w:rPr>
                 <w:rStyle w:val="Hyperlink"/>
                 <w:noProof/>
               </w:rPr>
-              <w:t>Fazit</w:t>
+              <w:t>Herausforderungen</w:t>
             </w:r>
             <w:r>
               <w:rPr>
@@ -2517,7 +2726,7 @@
                 <w:noProof/>
                 <w:webHidden/>
               </w:rPr>
-              <w:instrText xml:space="preserve"> PAGEREF _Toc166590914 \h </w:instrText>
+              <w:instrText xml:space="preserve"> PAGEREF _Toc166681738 \h </w:instrText>
             </w:r>
             <w:r>
               <w:rPr>
@@ -2537,7 +2746,7 @@
                 <w:noProof/>
                 <w:webHidden/>
               </w:rPr>
-              <w:t>16</w:t>
+              <w:t>21</w:t>
             </w:r>
             <w:r>
               <w:rPr>
@@ -2562,13 +2771,13 @@
               <w:lang w:eastAsia="de-DE"/>
             </w:rPr>
           </w:pPr>
-          <w:hyperlink w:anchor="_Toc166590915" w:history="1">
+          <w:hyperlink w:anchor="_Toc166681739" w:history="1">
             <w:r>
               <w:rPr>
                 <w:rStyle w:val="Hyperlink"/>
                 <w:noProof/>
               </w:rPr>
-              <w:t>Kritische Reflektion</w:t>
+              <w:t>Heben aus engen Stellen heraus</w:t>
             </w:r>
             <w:r>
               <w:rPr>
@@ -2589,7 +2798,7 @@
                 <w:noProof/>
                 <w:webHidden/>
               </w:rPr>
-              <w:instrText xml:space="preserve"> PAGEREF _Toc166590915 \h </w:instrText>
+              <w:instrText xml:space="preserve"> PAGEREF _Toc166681739 \h </w:instrText>
             </w:r>
             <w:r>
               <w:rPr>
@@ -2609,7 +2818,7 @@
                 <w:noProof/>
                 <w:webHidden/>
               </w:rPr>
-              <w:t>16</w:t>
+              <w:t>21</w:t>
             </w:r>
             <w:r>
               <w:rPr>
@@ -2634,13 +2843,13 @@
               <w:lang w:eastAsia="de-DE"/>
             </w:rPr>
           </w:pPr>
-          <w:hyperlink w:anchor="_Toc166590916" w:history="1">
+          <w:hyperlink w:anchor="_Toc166681740" w:history="1">
             <w:r>
               <w:rPr>
                 <w:rStyle w:val="Hyperlink"/>
                 <w:noProof/>
               </w:rPr>
-              <w:t>Ausblick</w:t>
+              <w:t>Figurenerkennung</w:t>
             </w:r>
             <w:r>
               <w:rPr>
@@ -2661,7 +2870,7 @@
                 <w:noProof/>
                 <w:webHidden/>
               </w:rPr>
-              <w:instrText xml:space="preserve"> PAGEREF _Toc166590916 \h </w:instrText>
+              <w:instrText xml:space="preserve"> PAGEREF _Toc166681740 \h </w:instrText>
             </w:r>
             <w:r>
               <w:rPr>
@@ -2681,7 +2890,7 @@
                 <w:noProof/>
                 <w:webHidden/>
               </w:rPr>
-              <w:t>16</w:t>
+              <w:t>21</w:t>
             </w:r>
             <w:r>
               <w:rPr>
@@ -2706,12 +2915,228 @@
               <w:lang w:eastAsia="de-DE"/>
             </w:rPr>
           </w:pPr>
-          <w:hyperlink w:anchor="_Toc166590917" w:history="1">
+          <w:hyperlink w:anchor="_Toc166681741" w:history="1">
             <w:r>
               <w:rPr>
                 <w:rStyle w:val="Hyperlink"/>
                 <w:noProof/>
               </w:rPr>
+              <w:t>Fazit</w:t>
+            </w:r>
+            <w:r>
+              <w:rPr>
+                <w:noProof/>
+                <w:webHidden/>
+              </w:rPr>
+              <w:tab/>
+            </w:r>
+            <w:r>
+              <w:rPr>
+                <w:noProof/>
+                <w:webHidden/>
+              </w:rPr>
+              <w:fldChar w:fldCharType="begin"/>
+            </w:r>
+            <w:r>
+              <w:rPr>
+                <w:noProof/>
+                <w:webHidden/>
+              </w:rPr>
+              <w:instrText xml:space="preserve"> PAGEREF _Toc166681741 \h </w:instrText>
+            </w:r>
+            <w:r>
+              <w:rPr>
+                <w:noProof/>
+                <w:webHidden/>
+              </w:rPr>
+            </w:r>
+            <w:r>
+              <w:rPr>
+                <w:noProof/>
+                <w:webHidden/>
+              </w:rPr>
+              <w:fldChar w:fldCharType="separate"/>
+            </w:r>
+            <w:r>
+              <w:rPr>
+                <w:noProof/>
+                <w:webHidden/>
+              </w:rPr>
+              <w:t>21</w:t>
+            </w:r>
+            <w:r>
+              <w:rPr>
+                <w:noProof/>
+                <w:webHidden/>
+              </w:rPr>
+              <w:fldChar w:fldCharType="end"/>
+            </w:r>
+          </w:hyperlink>
+        </w:p>
+        <w:p>
+          <w:pPr>
+            <w:pStyle w:val="Verzeichnis2"/>
+            <w:tabs>
+              <w:tab w:val="right" w:leader="dot" w:pos="9060"/>
+            </w:tabs>
+            <w:rPr>
+              <w:rFonts w:eastAsiaTheme="minorEastAsia"/>
+              <w:noProof/>
+              <w:sz w:val="24"/>
+              <w:szCs w:val="24"/>
+              <w:lang w:eastAsia="de-DE"/>
+            </w:rPr>
+          </w:pPr>
+          <w:hyperlink w:anchor="_Toc166681742" w:history="1">
+            <w:r>
+              <w:rPr>
+                <w:rStyle w:val="Hyperlink"/>
+                <w:noProof/>
+              </w:rPr>
+              <w:t>Kritische Reflektion</w:t>
+            </w:r>
+            <w:r>
+              <w:rPr>
+                <w:noProof/>
+                <w:webHidden/>
+              </w:rPr>
+              <w:tab/>
+            </w:r>
+            <w:r>
+              <w:rPr>
+                <w:noProof/>
+                <w:webHidden/>
+              </w:rPr>
+              <w:fldChar w:fldCharType="begin"/>
+            </w:r>
+            <w:r>
+              <w:rPr>
+                <w:noProof/>
+                <w:webHidden/>
+              </w:rPr>
+              <w:instrText xml:space="preserve"> PAGEREF _Toc166681742 \h </w:instrText>
+            </w:r>
+            <w:r>
+              <w:rPr>
+                <w:noProof/>
+                <w:webHidden/>
+              </w:rPr>
+            </w:r>
+            <w:r>
+              <w:rPr>
+                <w:noProof/>
+                <w:webHidden/>
+              </w:rPr>
+              <w:fldChar w:fldCharType="separate"/>
+            </w:r>
+            <w:r>
+              <w:rPr>
+                <w:noProof/>
+                <w:webHidden/>
+              </w:rPr>
+              <w:t>21</w:t>
+            </w:r>
+            <w:r>
+              <w:rPr>
+                <w:noProof/>
+                <w:webHidden/>
+              </w:rPr>
+              <w:fldChar w:fldCharType="end"/>
+            </w:r>
+          </w:hyperlink>
+        </w:p>
+        <w:p>
+          <w:pPr>
+            <w:pStyle w:val="Verzeichnis2"/>
+            <w:tabs>
+              <w:tab w:val="right" w:leader="dot" w:pos="9060"/>
+            </w:tabs>
+            <w:rPr>
+              <w:rFonts w:eastAsiaTheme="minorEastAsia"/>
+              <w:noProof/>
+              <w:sz w:val="24"/>
+              <w:szCs w:val="24"/>
+              <w:lang w:eastAsia="de-DE"/>
+            </w:rPr>
+          </w:pPr>
+          <w:hyperlink w:anchor="_Toc166681743" w:history="1">
+            <w:r>
+              <w:rPr>
+                <w:rStyle w:val="Hyperlink"/>
+                <w:noProof/>
+              </w:rPr>
+              <w:t>Ausblick</w:t>
+            </w:r>
+            <w:r>
+              <w:rPr>
+                <w:noProof/>
+                <w:webHidden/>
+              </w:rPr>
+              <w:tab/>
+            </w:r>
+            <w:r>
+              <w:rPr>
+                <w:noProof/>
+                <w:webHidden/>
+              </w:rPr>
+              <w:fldChar w:fldCharType="begin"/>
+            </w:r>
+            <w:r>
+              <w:rPr>
+                <w:noProof/>
+                <w:webHidden/>
+              </w:rPr>
+              <w:instrText xml:space="preserve"> PAGEREF _Toc166681743 \h </w:instrText>
+            </w:r>
+            <w:r>
+              <w:rPr>
+                <w:noProof/>
+                <w:webHidden/>
+              </w:rPr>
+            </w:r>
+            <w:r>
+              <w:rPr>
+                <w:noProof/>
+                <w:webHidden/>
+              </w:rPr>
+              <w:fldChar w:fldCharType="separate"/>
+            </w:r>
+            <w:r>
+              <w:rPr>
+                <w:noProof/>
+                <w:webHidden/>
+              </w:rPr>
+              <w:t>21</w:t>
+            </w:r>
+            <w:r>
+              <w:rPr>
+                <w:noProof/>
+                <w:webHidden/>
+              </w:rPr>
+              <w:fldChar w:fldCharType="end"/>
+            </w:r>
+          </w:hyperlink>
+        </w:p>
+        <w:p>
+          <w:pPr>
+            <w:pStyle w:val="Verzeichnis1"/>
+            <w:tabs>
+              <w:tab w:val="right" w:leader="dot" w:pos="9060"/>
+            </w:tabs>
+            <w:rPr>
+              <w:rFonts w:eastAsiaTheme="minorEastAsia"/>
+              <w:noProof/>
+              <w:sz w:val="24"/>
+              <w:szCs w:val="24"/>
+              <w:lang w:eastAsia="de-DE"/>
+            </w:rPr>
+          </w:pPr>
+          <w:hyperlink w:anchor="_Toc166681744" w:history="1">
+            <w:r>
+              <w:rPr>
+                <w:rStyle w:val="Hyperlink"/>
+                <w:noProof/>
+              </w:rPr>
               <w:t>Literaturverzeichnis</w:t>
             </w:r>
             <w:r>
@@ -2733,7 +3158,7 @@
                 <w:noProof/>
                 <w:webHidden/>
               </w:rPr>
-              <w:instrText xml:space="preserve"> PAGEREF _Toc166590917 \h </w:instrText>
+              <w:instrText xml:space="preserve"> PAGEREF _Toc166681744 \h </w:instrText>
             </w:r>
             <w:r>
               <w:rPr>
@@ -2753,7 +3178,7 @@
                 <w:noProof/>
                 <w:webHidden/>
               </w:rPr>
-              <w:t>17</w:t>
+              <w:t>22</w:t>
             </w:r>
             <w:r>
               <w:rPr>
@@ -2792,8 +3217,9 @@
       <w:pPr>
         <w:pStyle w:val="berschrift1"/>
       </w:pPr>
-      <w:bookmarkStart w:id="1" w:name="_Toc166590882"/>
-      <w:r>
+      <w:bookmarkStart w:id="1" w:name="_Toc166681703"/>
+      <w:r>
+        <w:lastRenderedPageBreak/>
         <w:t>Abstract</w:t>
       </w:r>
       <w:bookmarkEnd w:id="1"/>
@@ -2802,7 +3228,7 @@
       <w:pPr>
         <w:pStyle w:val="berschrift1"/>
       </w:pPr>
-      <w:bookmarkStart w:id="2" w:name="_Toc166590883"/>
+      <w:bookmarkStart w:id="2" w:name="_Toc166681704"/>
       <w:r>
         <w:t>Motivation</w:t>
       </w:r>
@@ -2812,7 +3238,7 @@
       <w:pPr>
         <w:pStyle w:val="berschrift1"/>
       </w:pPr>
-      <w:bookmarkStart w:id="3" w:name="_Toc166590884"/>
+      <w:bookmarkStart w:id="3" w:name="_Toc166681705"/>
       <w:r>
         <w:t>Aufgabenstellung</w:t>
       </w:r>
@@ -2854,9 +3280,8 @@
       <w:pPr>
         <w:pStyle w:val="berschrift1"/>
       </w:pPr>
-      <w:bookmarkStart w:id="4" w:name="_Toc166590885"/>
-      <w:r>
-        <w:lastRenderedPageBreak/>
+      <w:bookmarkStart w:id="4" w:name="_Toc166681706"/>
+      <w:r>
         <w:t>Projektplanung</w:t>
       </w:r>
       <w:bookmarkEnd w:id="4"/>
@@ -2865,7 +3290,7 @@
       <w:pPr>
         <w:pStyle w:val="berschrift2"/>
       </w:pPr>
-      <w:bookmarkStart w:id="5" w:name="_Toc166590886"/>
+      <w:bookmarkStart w:id="5" w:name="_Toc166681707"/>
       <w:commentRangeStart w:id="6"/>
       <w:commentRangeStart w:id="7"/>
       <w:commentRangeStart w:id="8"/>
@@ -2953,6 +3378,7 @@
           <w:sz w:val="24"/>
           <w:szCs w:val="24"/>
         </w:rPr>
+        <w:lastRenderedPageBreak/>
         <w:t xml:space="preserve">Neben dem Roboter Arms soll es eine Kamera geben, welche das Spielfeld erkennt und die einzelnen Figuren tracken kann. Die Figuren sollen dann von dem Roboterarm gegriffen/aufgenommen werden können und an eine andere Position gestellt werden können. </w:t>
       </w:r>
     </w:p>
@@ -2965,7 +3391,6 @@
         <w:rPr>
           <w:noProof/>
         </w:rPr>
-        <w:lastRenderedPageBreak/>
         <w:drawing>
           <wp:inline distT="0" distB="0" distL="0" distR="0" wp14:anchorId="1CF62FCE" wp14:editId="60DDA156">
             <wp:extent cx="4861560" cy="2933700"/>
@@ -3134,7 +3559,7 @@
       <w:pPr>
         <w:pStyle w:val="berschrift2"/>
       </w:pPr>
-      <w:bookmarkStart w:id="9" w:name="_Toc166590887"/>
+      <w:bookmarkStart w:id="9" w:name="_Toc166681708"/>
       <w:r>
         <w:t>Nicht Funktionale Anforderungen</w:t>
       </w:r>
@@ -3175,6 +3600,7 @@
           <w:sz w:val="24"/>
           <w:szCs w:val="24"/>
         </w:rPr>
+        <w:lastRenderedPageBreak/>
         <w:t xml:space="preserve">Für den Roboter Arm ist es besonders wichtig, dass dieser präzise die einzelnen Positionen anfahren kann. Auch eine große Anzahl von Spielzügen soll nicht zu einer Verringerung der Genauigkeit führen. </w:t>
       </w:r>
     </w:p>
@@ -3183,7 +3609,6 @@
         <w:pStyle w:val="Untertitel"/>
       </w:pPr>
       <w:r>
-        <w:lastRenderedPageBreak/>
         <w:t>Elektronik</w:t>
       </w:r>
     </w:p>
@@ -3228,7 +3653,7 @@
       <w:pPr>
         <w:pStyle w:val="berschrift2"/>
       </w:pPr>
-      <w:bookmarkStart w:id="10" w:name="_Toc166590888"/>
+      <w:bookmarkStart w:id="10" w:name="_Toc166681709"/>
       <w:r>
         <w:t xml:space="preserve">Out </w:t>
       </w:r>
@@ -3326,7 +3751,7 @@
       <w:pPr>
         <w:pStyle w:val="berschrift2"/>
       </w:pPr>
-      <w:bookmarkStart w:id="11" w:name="_Toc166590889"/>
+      <w:bookmarkStart w:id="11" w:name="_Toc166681710"/>
       <w:r>
         <w:t>Zeitplan</w:t>
       </w:r>
@@ -10283,7 +10708,7 @@
       <w:pPr>
         <w:pStyle w:val="berschrift1"/>
       </w:pPr>
-      <w:bookmarkStart w:id="13" w:name="_Toc166590890"/>
+      <w:bookmarkStart w:id="13" w:name="_Toc166681711"/>
       <w:r>
         <w:t>Theoretische Grundlagen</w:t>
       </w:r>
@@ -10293,7 +10718,7 @@
       <w:pPr>
         <w:pStyle w:val="berschrift2"/>
       </w:pPr>
-      <w:bookmarkStart w:id="14" w:name="_Toc166590891"/>
+      <w:bookmarkStart w:id="14" w:name="_Toc166681712"/>
       <w:r>
         <w:t>Ähnliche Projekte/Umsetzungen</w:t>
       </w:r>
@@ -10350,7 +10775,7 @@
       <w:pPr>
         <w:pStyle w:val="berschrift2"/>
       </w:pPr>
-      <w:bookmarkStart w:id="15" w:name="_Toc166590892"/>
+      <w:bookmarkStart w:id="15" w:name="_Toc166681713"/>
       <w:r>
         <w:t>3D Druck Verfahren</w:t>
       </w:r>
@@ -10593,7 +11018,7 @@
       <w:pPr>
         <w:pStyle w:val="berschrift2"/>
       </w:pPr>
-      <w:bookmarkStart w:id="16" w:name="_Toc166590893"/>
+      <w:bookmarkStart w:id="16" w:name="_Toc166681714"/>
       <w:r>
         <w:t>3D Druck Materialen</w:t>
       </w:r>
@@ -11314,7 +11739,7 @@
       <w:pPr>
         <w:pStyle w:val="berschrift1"/>
       </w:pPr>
-      <w:bookmarkStart w:id="17" w:name="_Toc166590894"/>
+      <w:bookmarkStart w:id="17" w:name="_Toc166681715"/>
       <w:r>
         <w:t>Aktoren</w:t>
       </w:r>
@@ -11324,7 +11749,7 @@
       <w:pPr>
         <w:pStyle w:val="berschrift2"/>
       </w:pPr>
-      <w:bookmarkStart w:id="18" w:name="_Toc166590895"/>
+      <w:bookmarkStart w:id="18" w:name="_Toc166681716"/>
       <w:r>
         <w:t>Linearmotor</w:t>
       </w:r>
@@ -11335,7 +11760,15 @@
         <w:t xml:space="preserve">Linearmotoren sind Motoren, welchen mithilfe eines klassischen Motors und einer Gewindestage eine Drehbewegung in eine lineare Bewegung übersetzt. Hierfür wird die Bewegung mithilfe eines Getriebes zunächst übersetzt und anschließend </w:t>
       </w:r>
       <w:r>
-        <w:t xml:space="preserve">auf die Gewindestange übertragen. Mithilfe von Sensoren an beiden enden des Linearmotors können ebenfalls die Endstellungen erkannt werden. Diese Funktion bieten allerdings nicht alle Linearmotoren. </w:t>
+        <w:t xml:space="preserve">auf die Gewindestange übertragen. Mithilfe von Sensoren an beiden </w:t>
+      </w:r>
+      <w:proofErr w:type="spellStart"/>
+      <w:r>
+        <w:t>enden</w:t>
+      </w:r>
+      <w:proofErr w:type="spellEnd"/>
+      <w:r>
+        <w:t xml:space="preserve"> des Linearmotors können ebenfalls die Endstellungen erkannt werden. Diese Funktion bieten allerdings nicht alle Linearmotoren. </w:t>
       </w:r>
     </w:p>
     <w:p>
@@ -11520,7 +11953,7 @@
       <w:pPr>
         <w:pStyle w:val="berschrift2"/>
       </w:pPr>
-      <w:bookmarkStart w:id="19" w:name="_Toc166590896"/>
+      <w:bookmarkStart w:id="19" w:name="_Toc166681717"/>
       <w:r>
         <w:t>Sch</w:t>
       </w:r>
@@ -11738,7 +12171,7 @@
       <w:pPr>
         <w:pStyle w:val="berschrift2"/>
       </w:pPr>
-      <w:bookmarkStart w:id="20" w:name="_Toc166590897"/>
+      <w:bookmarkStart w:id="20" w:name="_Toc166681718"/>
       <w:r>
         <w:lastRenderedPageBreak/>
         <w:t>Direkte</w:t>
@@ -11754,7 +12187,7 @@
       <w:pPr>
         <w:pStyle w:val="berschrift1"/>
       </w:pPr>
-      <w:bookmarkStart w:id="21" w:name="_Toc166590898"/>
+      <w:bookmarkStart w:id="21" w:name="_Toc166681719"/>
       <w:r>
         <w:t>CAD-Modellierung</w:t>
       </w:r>
@@ -11807,40 +12240,106 @@
       <w:pPr>
         <w:pStyle w:val="berschrift2"/>
       </w:pPr>
-      <w:bookmarkStart w:id="22" w:name="_Toc166590899"/>
+      <w:bookmarkStart w:id="22" w:name="_Toc166681720"/>
+      <w:proofErr w:type="spellStart"/>
       <w:r>
         <w:t>TinkerCad</w:t>
       </w:r>
       <w:bookmarkEnd w:id="22"/>
-    </w:p>
-    <w:p>
-      <w:pPr>
-        <w:rPr>
-          <w:sz w:val="24"/>
-          <w:szCs w:val="24"/>
-        </w:rPr>
-      </w:pPr>
-      <w:r>
-        <w:rPr>
-          <w:sz w:val="24"/>
-          <w:szCs w:val="24"/>
-        </w:rPr>
-        <w:t xml:space="preserve">Zur Modellierung der einzelnen Bauteile wird TinkerCad verwendet. TinkerCad ist eine auf Autodesk basierende Webanwendung zur CAD-Modellierung. TinkerCad wird häufig in der Ausbildung und für erste Schritte mit Autodesk verwendet.  Hierfür bietet Autodesk die Anwendung kostenlos an. </w:t>
-      </w:r>
-    </w:p>
-    <w:p>
-      <w:pPr>
-        <w:rPr>
-          <w:sz w:val="24"/>
-          <w:szCs w:val="24"/>
-        </w:rPr>
-      </w:pPr>
-      <w:r>
-        <w:rPr>
-          <w:sz w:val="24"/>
-          <w:szCs w:val="24"/>
-        </w:rPr>
-        <w:t xml:space="preserve">Auch gibt es eine Reihe von Tutorials und eine ausführliche Dokumentation. Im Vergleich zu Autodesk bietet TinkerCad weniger Funktionen allerdings alle wichtigen für dieses Projekt. </w:t>
+      <w:proofErr w:type="spellEnd"/>
+    </w:p>
+    <w:p>
+      <w:pPr>
+        <w:rPr>
+          <w:sz w:val="24"/>
+          <w:szCs w:val="24"/>
+        </w:rPr>
+      </w:pPr>
+      <w:r>
+        <w:rPr>
+          <w:sz w:val="24"/>
+          <w:szCs w:val="24"/>
+        </w:rPr>
+        <w:t xml:space="preserve">Zur Modellierung der einzelnen Bauteile wird </w:t>
+      </w:r>
+      <w:proofErr w:type="spellStart"/>
+      <w:r>
+        <w:rPr>
+          <w:sz w:val="24"/>
+          <w:szCs w:val="24"/>
+        </w:rPr>
+        <w:t>TinkerCad</w:t>
+      </w:r>
+      <w:proofErr w:type="spellEnd"/>
+      <w:r>
+        <w:rPr>
+          <w:sz w:val="24"/>
+          <w:szCs w:val="24"/>
+        </w:rPr>
+        <w:t xml:space="preserve"> verwendet. </w:t>
+      </w:r>
+      <w:proofErr w:type="spellStart"/>
+      <w:r>
+        <w:rPr>
+          <w:sz w:val="24"/>
+          <w:szCs w:val="24"/>
+        </w:rPr>
+        <w:t>TinkerCad</w:t>
+      </w:r>
+      <w:proofErr w:type="spellEnd"/>
+      <w:r>
+        <w:rPr>
+          <w:sz w:val="24"/>
+          <w:szCs w:val="24"/>
+        </w:rPr>
+        <w:t xml:space="preserve"> ist eine auf Autodesk basierende Webanwendung zur CAD-Modellierung. </w:t>
+      </w:r>
+      <w:proofErr w:type="spellStart"/>
+      <w:r>
+        <w:rPr>
+          <w:sz w:val="24"/>
+          <w:szCs w:val="24"/>
+        </w:rPr>
+        <w:t>TinkerCad</w:t>
+      </w:r>
+      <w:proofErr w:type="spellEnd"/>
+      <w:r>
+        <w:rPr>
+          <w:sz w:val="24"/>
+          <w:szCs w:val="24"/>
+        </w:rPr>
+        <w:t xml:space="preserve"> wird häufig in der Ausbildung und für erste Schritte mit Autodesk verwendet.  Hierfür bietet Autodesk die Anwendung kostenlos an. </w:t>
+      </w:r>
+    </w:p>
+    <w:p>
+      <w:pPr>
+        <w:rPr>
+          <w:sz w:val="24"/>
+          <w:szCs w:val="24"/>
+        </w:rPr>
+      </w:pPr>
+      <w:r>
+        <w:rPr>
+          <w:sz w:val="24"/>
+          <w:szCs w:val="24"/>
+        </w:rPr>
+        <w:t xml:space="preserve">Auch gibt es eine Reihe von Tutorials und eine ausführliche Dokumentation. Im Vergleich zu Autodesk bietet </w:t>
+      </w:r>
+      <w:proofErr w:type="spellStart"/>
+      <w:r>
+        <w:rPr>
+          <w:sz w:val="24"/>
+          <w:szCs w:val="24"/>
+        </w:rPr>
+        <w:t>TinkerCad</w:t>
+      </w:r>
+      <w:proofErr w:type="spellEnd"/>
+      <w:r>
+        <w:rPr>
+          <w:sz w:val="24"/>
+          <w:szCs w:val="24"/>
+        </w:rPr>
+        <w:t xml:space="preserve"> weniger Funktionen allerdings alle wichtigen für dieses Projekt. </w:t>
       </w:r>
     </w:p>
     <w:p/>
@@ -11848,7 +12347,7 @@
       <w:pPr>
         <w:pStyle w:val="berschrift2"/>
       </w:pPr>
-      <w:bookmarkStart w:id="23" w:name="_Toc166590900"/>
+      <w:bookmarkStart w:id="23" w:name="_Toc166681721"/>
       <w:r>
         <w:lastRenderedPageBreak/>
         <w:t>Erster Linearmotor</w:t>
@@ -11859,7 +12358,7 @@
       <w:pPr>
         <w:pStyle w:val="berschrift2"/>
       </w:pPr>
-      <w:bookmarkStart w:id="24" w:name="_Toc166590901"/>
+      <w:bookmarkStart w:id="24" w:name="_Toc166681722"/>
       <w:r>
         <w:t>Zweiter Linearmotor</w:t>
       </w:r>
@@ -11869,7 +12368,7 @@
       <w:pPr>
         <w:pStyle w:val="berschrift2"/>
       </w:pPr>
-      <w:bookmarkStart w:id="25" w:name="_Toc166590902"/>
+      <w:bookmarkStart w:id="25" w:name="_Toc166681723"/>
       <w:r>
         <w:t>Drehmechanismus</w:t>
       </w:r>
@@ -11879,7 +12378,7 @@
       <w:pPr>
         <w:pStyle w:val="berschrift2"/>
       </w:pPr>
-      <w:bookmarkStart w:id="26" w:name="_Toc166590903"/>
+      <w:bookmarkStart w:id="26" w:name="_Toc166681724"/>
       <w:r>
         <w:t>Magnethalterung</w:t>
       </w:r>
@@ -11889,7 +12388,7 @@
       <w:pPr>
         <w:pStyle w:val="berschrift2"/>
       </w:pPr>
-      <w:bookmarkStart w:id="27" w:name="_Toc166590904"/>
+      <w:bookmarkStart w:id="27" w:name="_Toc166681725"/>
       <w:r>
         <w:t>Überblick CAD Modellierung</w:t>
       </w:r>
@@ -11926,18 +12425,17 @@
       <w:pPr>
         <w:pStyle w:val="berschrift1"/>
       </w:pPr>
-      <w:bookmarkStart w:id="28" w:name="_Toc166590905"/>
+      <w:bookmarkStart w:id="28" w:name="_Toc166681726"/>
       <w:r>
         <w:t>Elektronik/Schaltungsaufbau/Hardware</w:t>
       </w:r>
       <w:bookmarkEnd w:id="28"/>
     </w:p>
-    <w:p/>
     <w:p>
       <w:pPr>
         <w:pStyle w:val="berschrift1"/>
       </w:pPr>
-      <w:bookmarkStart w:id="29" w:name="_Toc166590906"/>
+      <w:bookmarkStart w:id="29" w:name="_Toc166681727"/>
       <w:r>
         <w:t xml:space="preserve">Figuren </w:t>
       </w:r>
@@ -11957,142 +12455,1542 @@
       <w:bookmarkEnd w:id="29"/>
     </w:p>
     <w:p>
-      <w:r>
-        <w:t>[…]</w:t>
-      </w:r>
+      <w:pPr>
+        <w:pStyle w:val="berschrift2"/>
+      </w:pPr>
+      <w:bookmarkStart w:id="31" w:name="_Toc166681728"/>
+      <w:r>
+        <w:t>Theoretische Grundlagen</w:t>
+      </w:r>
+      <w:bookmarkEnd w:id="31"/>
+    </w:p>
+    <w:p>
+      <w:pPr>
+        <w:jc w:val="both"/>
+        <w:rPr>
+          <w:sz w:val="24"/>
+          <w:szCs w:val="24"/>
+        </w:rPr>
+      </w:pPr>
+      <w:r>
+        <w:rPr>
+          <w:sz w:val="24"/>
+          <w:szCs w:val="24"/>
+        </w:rPr>
+        <w:t>Ein Schachbrett besteht aus 64 Feldern, die in einem 8x8-Raster angeordnet sind. Die Felder werden abwechselnd in hellen und dunklen Farben dargestellt. Zur einfacheren Identifikation der Felder wird das Brett von den Buchstaben A bis H horizontal und von den Zahlen 1 bis 8 vertikal gekennzeichnet. Die Linien werden von links nach rechts mit den Buchstaben A bis H bezeichnet und die Reihen von unten nach oben mit den Zahlen 1 bis 8. So wird beispielsweise das Feld in der untersten linken Ecke als A1 bezeichnet, das Feld rechts daneben als B1 und so weiter bis H1. Das oberste rechte Feld wäre H8.</w:t>
+      </w:r>
+      <w:r>
+        <w:rPr>
+          <w:sz w:val="24"/>
+          <w:szCs w:val="24"/>
+        </w:rPr>
+        <w:t xml:space="preserve"> [2]</w:t>
+      </w:r>
+    </w:p>
+    <w:p>
+      <w:pPr>
+        <w:keepNext/>
+        <w:jc w:val="center"/>
+      </w:pPr>
+      <w:r>
+        <w:rPr>
+          <w:sz w:val="24"/>
+          <w:szCs w:val="24"/>
+        </w:rPr>
+        <w:lastRenderedPageBreak/>
+        <w:drawing>
+          <wp:inline distT="0" distB="0" distL="0" distR="0" wp14:anchorId="6E373A75" wp14:editId="150E7F5C">
+            <wp:extent cx="2398144" cy="2244525"/>
+            <wp:effectExtent l="0" t="0" r="2540" b="3810"/>
+            <wp:docPr id="277506796" name="Grafik 1" descr="Ein Bild, das Text, Screenshot, Schrift, Zahl enthält.&#10;&#10;Automatisch generierte Beschreibung"/>
+            <wp:cNvGraphicFramePr>
+              <a:graphicFrameLocks xmlns:a="http://schemas.openxmlformats.org/drawingml/2006/main" noChangeAspect="1"/>
+            </wp:cNvGraphicFramePr>
+            <a:graphic xmlns:a="http://schemas.openxmlformats.org/drawingml/2006/main">
+              <a:graphicData uri="http://schemas.openxmlformats.org/drawingml/2006/picture">
+                <pic:pic xmlns:pic="http://schemas.openxmlformats.org/drawingml/2006/picture">
+                  <pic:nvPicPr>
+                    <pic:cNvPr id="277506796" name="Grafik 1" descr="Ein Bild, das Text, Screenshot, Schrift, Zahl enthält.&#10;&#10;Automatisch generierte Beschreibung"/>
+                    <pic:cNvPicPr/>
+                  </pic:nvPicPr>
+                  <pic:blipFill>
+                    <a:blip r:embed="rId17"/>
+                    <a:stretch>
+                      <a:fillRect/>
+                    </a:stretch>
+                  </pic:blipFill>
+                  <pic:spPr>
+                    <a:xfrm>
+                      <a:off x="0" y="0"/>
+                      <a:ext cx="2403672" cy="2249699"/>
+                    </a:xfrm>
+                    <a:prstGeom prst="rect">
+                      <a:avLst/>
+                    </a:prstGeom>
+                  </pic:spPr>
+                </pic:pic>
+              </a:graphicData>
+            </a:graphic>
+          </wp:inline>
+        </w:drawing>
+      </w:r>
+    </w:p>
+    <w:p>
+      <w:pPr>
+        <w:pStyle w:val="Beschriftung"/>
+        <w:jc w:val="center"/>
+        <w:rPr>
+          <w:sz w:val="24"/>
+          <w:szCs w:val="24"/>
+        </w:rPr>
+      </w:pPr>
+      <w:r>
+        <w:t xml:space="preserve">Abbildung </w:t>
+      </w:r>
+      <w:r>
+        <w:fldChar w:fldCharType="begin"/>
+      </w:r>
+      <w:r>
+        <w:instrText xml:space="preserve"> SEQ Abbildung \* ARABIC </w:instrText>
+      </w:r>
+      <w:r>
+        <w:fldChar w:fldCharType="separate"/>
+      </w:r>
+      <w:r>
+        <w:rPr>
+          <w:noProof/>
+        </w:rPr>
+        <w:t>5</w:t>
+      </w:r>
+      <w:r>
+        <w:fldChar w:fldCharType="end"/>
+      </w:r>
+      <w:r>
+        <w:t xml:space="preserve"> Schachbrett mit Feldbeschriftungen</w:t>
+      </w:r>
+    </w:p>
+    <w:p>
+      <w:pPr>
+        <w:jc w:val="both"/>
+        <w:rPr>
+          <w:sz w:val="24"/>
+          <w:szCs w:val="24"/>
+        </w:rPr>
+      </w:pPr>
+      <w:r>
+        <w:rPr>
+          <w:sz w:val="24"/>
+          <w:szCs w:val="24"/>
+        </w:rPr>
+        <w:t>Ausführliche Notation</w:t>
+      </w:r>
+    </w:p>
+    <w:p>
+      <w:pPr>
+        <w:jc w:val="both"/>
+        <w:rPr>
+          <w:sz w:val="24"/>
+          <w:szCs w:val="24"/>
+        </w:rPr>
+      </w:pPr>
+      <w:r>
+        <w:rPr>
+          <w:sz w:val="24"/>
+          <w:szCs w:val="24"/>
+        </w:rPr>
+        <w:t>In der ausführlichen Notation wird das Anfangs- und das Zielfeld des Zuges aufgezeichnet, zusammen mit einer Abkürzung für die Figur. Die Abkürzungen sind: König (K), Dame (D), Turm (T), Läufer (L), Springer (S) und Bauern, die nicht gekennzeichnet werden. Ein Zug wird wie folgt notiert:</w:t>
+      </w:r>
+      <w:r>
+        <w:rPr>
+          <w:sz w:val="24"/>
+          <w:szCs w:val="24"/>
+        </w:rPr>
+        <w:t xml:space="preserve"> </w:t>
+      </w:r>
+      <w:r>
+        <w:rPr>
+          <w:sz w:val="24"/>
+          <w:szCs w:val="24"/>
+        </w:rPr>
+        <w:t>Ein Bauer, der von e2 nach e4 zieht, wird als "e2-e4" notiert.</w:t>
+      </w:r>
+      <w:r>
+        <w:rPr>
+          <w:sz w:val="24"/>
+          <w:szCs w:val="24"/>
+        </w:rPr>
+        <w:t xml:space="preserve"> </w:t>
+      </w:r>
+      <w:r>
+        <w:rPr>
+          <w:sz w:val="24"/>
+          <w:szCs w:val="24"/>
+        </w:rPr>
+        <w:t>Ein Springer, der von b1 nach c3 zieht, wird als "Sb1-c3" aufgezeichnet.</w:t>
+      </w:r>
+      <w:r>
+        <w:rPr>
+          <w:sz w:val="24"/>
+          <w:szCs w:val="24"/>
+        </w:rPr>
+        <w:t xml:space="preserve"> </w:t>
+      </w:r>
+      <w:r>
+        <w:rPr>
+          <w:sz w:val="24"/>
+          <w:szCs w:val="24"/>
+        </w:rPr>
+        <w:t>Wenn eine Figur eine andere schlägt, wird der Bindestrich durch ein 'x' ersetzt, zum Beispiel "Ta1xa3".</w:t>
+      </w:r>
+      <w:r>
+        <w:rPr>
+          <w:sz w:val="24"/>
+          <w:szCs w:val="24"/>
+        </w:rPr>
+        <w:t xml:space="preserve"> </w:t>
+      </w:r>
+      <w:r>
+        <w:rPr>
+          <w:sz w:val="24"/>
+          <w:szCs w:val="24"/>
+        </w:rPr>
+        <w:t>Für die computergestützte Analyse werden oft die Anfangsbuchstaben der englischen Namen verwendet: König (K), Dame (Q von Queen), Turm (R von Rook), Läufer (B von Bishop), Springer (N von Knight).</w:t>
+      </w:r>
+      <w:r>
+        <w:rPr>
+          <w:sz w:val="24"/>
+          <w:szCs w:val="24"/>
+        </w:rPr>
+        <w:t xml:space="preserve"> </w:t>
+      </w:r>
+      <w:r>
+        <w:rPr>
+          <w:sz w:val="24"/>
+          <w:szCs w:val="24"/>
+        </w:rPr>
+        <w:t>[2]</w:t>
+      </w:r>
+    </w:p>
+    <w:p>
+      <w:pPr>
+        <w:jc w:val="both"/>
+        <w:rPr>
+          <w:sz w:val="24"/>
+          <w:szCs w:val="24"/>
+        </w:rPr>
+      </w:pPr>
+    </w:p>
+    <w:p>
+      <w:pPr>
+        <w:jc w:val="both"/>
+        <w:rPr>
+          <w:sz w:val="24"/>
+          <w:szCs w:val="24"/>
+        </w:rPr>
+      </w:pPr>
+      <w:r>
+        <w:rPr>
+          <w:sz w:val="24"/>
+          <w:szCs w:val="24"/>
+        </w:rPr>
+        <w:t>Besondere Züge</w:t>
+      </w:r>
+    </w:p>
+    <w:p>
+      <w:pPr>
+        <w:jc w:val="both"/>
+        <w:rPr>
+          <w:sz w:val="24"/>
+          <w:szCs w:val="24"/>
+        </w:rPr>
+      </w:pPr>
+      <w:r>
+        <w:rPr>
+          <w:sz w:val="24"/>
+          <w:szCs w:val="24"/>
+        </w:rPr>
+        <w:t>Schachgebot wird durch ein "+" nach dem Zug angezeigt, ein Schachmatt durch ein "#".</w:t>
+      </w:r>
+    </w:p>
+    <w:p>
+      <w:pPr>
+        <w:jc w:val="both"/>
+        <w:rPr>
+          <w:sz w:val="24"/>
+          <w:szCs w:val="24"/>
+        </w:rPr>
+      </w:pPr>
+      <w:r>
+        <w:rPr>
+          <w:sz w:val="24"/>
+          <w:szCs w:val="24"/>
+        </w:rPr>
+        <w:t>Bauernumwandlung wird mit "=" notiert, zum Beispiel "d7-d8=D".</w:t>
+      </w:r>
+    </w:p>
+    <w:p>
+      <w:pPr>
+        <w:jc w:val="both"/>
+        <w:rPr>
+          <w:sz w:val="24"/>
+          <w:szCs w:val="24"/>
+        </w:rPr>
+      </w:pPr>
+      <w:r>
+        <w:rPr>
+          <w:sz w:val="24"/>
+          <w:szCs w:val="24"/>
+        </w:rPr>
+        <w:t>Die Rochade wird als "0-0" (kurze Rochade) oder "0-0-0" (lange Rochade) aufgezeichnet.</w:t>
+      </w:r>
+    </w:p>
+    <w:p>
+      <w:pPr>
+        <w:jc w:val="both"/>
+        <w:rPr>
+          <w:sz w:val="24"/>
+          <w:szCs w:val="24"/>
+        </w:rPr>
+      </w:pPr>
+      <w:r>
+        <w:rPr>
+          <w:sz w:val="24"/>
+          <w:szCs w:val="24"/>
+        </w:rPr>
+        <w:t xml:space="preserve">Schläge „en </w:t>
+      </w:r>
+      <w:proofErr w:type="spellStart"/>
+      <w:r>
+        <w:rPr>
+          <w:sz w:val="24"/>
+          <w:szCs w:val="24"/>
+        </w:rPr>
+        <w:t>passant</w:t>
+      </w:r>
+      <w:proofErr w:type="spellEnd"/>
+      <w:r>
+        <w:rPr>
+          <w:sz w:val="24"/>
+          <w:szCs w:val="24"/>
+        </w:rPr>
+        <w:t>“ werden mit "</w:t>
+      </w:r>
+      <w:proofErr w:type="spellStart"/>
+      <w:r>
+        <w:rPr>
+          <w:sz w:val="24"/>
+          <w:szCs w:val="24"/>
+        </w:rPr>
+        <w:t>ep</w:t>
+      </w:r>
+      <w:proofErr w:type="spellEnd"/>
+      <w:r>
+        <w:rPr>
+          <w:sz w:val="24"/>
+          <w:szCs w:val="24"/>
+        </w:rPr>
+        <w:t xml:space="preserve">" gekennzeichnet, zum Beispiel "d5xe6 </w:t>
+      </w:r>
+      <w:proofErr w:type="spellStart"/>
+      <w:r>
+        <w:rPr>
+          <w:sz w:val="24"/>
+          <w:szCs w:val="24"/>
+        </w:rPr>
+        <w:t>ep</w:t>
+      </w:r>
+      <w:proofErr w:type="spellEnd"/>
+      <w:r>
+        <w:rPr>
+          <w:sz w:val="24"/>
+          <w:szCs w:val="24"/>
+        </w:rPr>
+        <w:t>".</w:t>
+      </w:r>
+    </w:p>
+    <w:p>
+      <w:pPr>
+        <w:jc w:val="both"/>
+        <w:rPr>
+          <w:sz w:val="24"/>
+          <w:szCs w:val="24"/>
+        </w:rPr>
+      </w:pPr>
+      <w:r>
+        <w:rPr>
+          <w:sz w:val="24"/>
+          <w:szCs w:val="24"/>
+        </w:rPr>
+        <w:t>Das Verständnis dieser Notation ist grundlegend für die Entwicklung von Algorithmen zur Erkennung von Schachzügen, da sie die Grundlage bildet, auf der die Spielzüge digital erfasst und verarbeitet werden können.</w:t>
+      </w:r>
+      <w:r>
+        <w:rPr>
+          <w:sz w:val="24"/>
+          <w:szCs w:val="24"/>
+        </w:rPr>
+        <w:t xml:space="preserve"> </w:t>
+      </w:r>
+      <w:r>
+        <w:rPr>
+          <w:sz w:val="24"/>
+          <w:szCs w:val="24"/>
+        </w:rPr>
+        <w:t>[2]</w:t>
+      </w:r>
+    </w:p>
+    <w:p>
+      <w:pPr>
+        <w:pStyle w:val="berschrift2"/>
+      </w:pPr>
+      <w:bookmarkStart w:id="32" w:name="_Toc166681729"/>
+      <w:r>
+        <w:lastRenderedPageBreak/>
+        <w:t>Hardware</w:t>
+      </w:r>
+      <w:bookmarkEnd w:id="32"/>
+    </w:p>
+    <w:p>
+      <w:pPr>
+        <w:jc w:val="both"/>
+        <w:rPr>
+          <w:sz w:val="24"/>
+          <w:szCs w:val="24"/>
+        </w:rPr>
+      </w:pPr>
+      <w:r>
+        <w:rPr>
+          <w:sz w:val="24"/>
+          <w:szCs w:val="24"/>
+        </w:rPr>
+        <w:t xml:space="preserve">Im Rahmen der Entwicklung des Schachroboters spielt die Bilderkennung eine entscheidende Rolle. Hierfür wird die </w:t>
+      </w:r>
+      <w:proofErr w:type="spellStart"/>
+      <w:r>
+        <w:rPr>
+          <w:sz w:val="24"/>
+          <w:szCs w:val="24"/>
+        </w:rPr>
+        <w:t>Swissonic</w:t>
+      </w:r>
+      <w:proofErr w:type="spellEnd"/>
+      <w:r>
+        <w:rPr>
+          <w:sz w:val="24"/>
+          <w:szCs w:val="24"/>
+        </w:rPr>
+        <w:t xml:space="preserve"> Webcam 2 </w:t>
+      </w:r>
+      <w:proofErr w:type="spellStart"/>
+      <w:r>
+        <w:rPr>
+          <w:sz w:val="24"/>
+          <w:szCs w:val="24"/>
+        </w:rPr>
+        <w:t>Full</w:t>
+      </w:r>
+      <w:proofErr w:type="spellEnd"/>
+      <w:r>
+        <w:rPr>
+          <w:sz w:val="24"/>
+          <w:szCs w:val="24"/>
+        </w:rPr>
+        <w:t xml:space="preserve"> HD AF eingesetzt, die mit einer Auflösung von 1920x1080 Pixeln und einer Übertragungsrate von 30 Bildern pro Sekunde für die präzise Erfassung der Schachfiguren und deren Positionen geeignet ist. Die Kamera verfügt über ein integriertes Stereomikrofon, das klare Tonübertragungen während Webkonferenzen ermöglicht, jedoch in diesem Projekt primär zur Erfassung von Umgebungsgeräuschen dient.</w:t>
+      </w:r>
+    </w:p>
+    <w:p>
+      <w:pPr>
+        <w:jc w:val="both"/>
+        <w:rPr>
+          <w:sz w:val="24"/>
+          <w:szCs w:val="24"/>
+        </w:rPr>
+      </w:pPr>
+    </w:p>
+    <w:p>
+      <w:pPr>
+        <w:jc w:val="both"/>
+        <w:rPr>
+          <w:sz w:val="24"/>
+          <w:szCs w:val="24"/>
+        </w:rPr>
+      </w:pPr>
+      <w:r>
+        <w:rPr>
+          <w:sz w:val="24"/>
+          <w:szCs w:val="24"/>
+        </w:rPr>
+        <w:t>Die Verbindung der Kamera zum Laptop erfolgt über einen USB 2.0 Anschluss, der eine schnelle und zuverlässige Übertragung der Bilddaten gewährleistet. Der Laptop fungiert als Verarbeitungseinheit und ist mit einer spezialisierten Bilderkennungssoftware ausgestattet, die die Daten in Echtzeit verarbeitet. Dies ermöglicht eine effiziente Analyse der Spielsituation und eine schnelle Reaktion des Roboters. Die technische Konfiguration ist speziell auf die Anforderungen des Schachroboters abgestimmt, um optimale Ergebnisse bei der Bilderkennung zu erzielen.</w:t>
+      </w:r>
+    </w:p>
+    <w:p>
+      <w:pPr>
+        <w:pStyle w:val="berschrift2"/>
+      </w:pPr>
+      <w:bookmarkStart w:id="33" w:name="_Toc166681730"/>
+      <w:r>
+        <w:t>Konzept</w:t>
+      </w:r>
+      <w:bookmarkEnd w:id="33"/>
+    </w:p>
+    <w:p>
+      <w:pPr>
+        <w:jc w:val="both"/>
+        <w:rPr>
+          <w:sz w:val="24"/>
+          <w:szCs w:val="24"/>
+        </w:rPr>
+      </w:pPr>
+      <w:r>
+        <w:rPr>
+          <w:sz w:val="24"/>
+          <w:szCs w:val="24"/>
+        </w:rPr>
+        <w:t>Das primäre Ziel unseres Schachroboterprojekts ist die zuverlässige Erkennung von Schachzügen durch Analyse von Veränderungen auf dem Schachbrett. Hierfür ist es essenziell, zu jedem Zeitpunkt genau zu wissen, welche Figuren sich auf welchen Feldern befinden. Dies ermöglicht es dem System, jede Veränderung im Spielkontext richtig zu interpretieren und darauf basierend Entscheidungen zu treffen.</w:t>
+      </w:r>
+    </w:p>
+    <w:p>
+      <w:pPr>
+        <w:jc w:val="both"/>
+        <w:rPr>
+          <w:sz w:val="24"/>
+          <w:szCs w:val="24"/>
+        </w:rPr>
+      </w:pPr>
+      <w:r>
+        <w:rPr>
+          <w:sz w:val="24"/>
+          <w:szCs w:val="24"/>
+        </w:rPr>
+        <w:t>Um dieses Ziel zu erreichen, gibt es grundsätzlich zwei Ansätze: den Einsatz eines trainierten Modells der künstlichen Intelligenz (KI), das jede Figur auf jedem Feld identifizieren kann, und eine einfachere, aber ebenso effektive Methode, die sich auf die Erkennung von Änderungen auf dem Brett konzentriert, ohne direkt die Art der Figur oder deren Farbe zu bestimmen. Während der erste Ansatz eine umfassende Analyse jeder einzelnen Figur erfordert, fokussiert sich der zweite Ansatz darauf, nur die Veränderungen der Felder zu erfassen.</w:t>
+      </w:r>
+    </w:p>
+    <w:p>
+      <w:pPr>
+        <w:pStyle w:val="berschrift3"/>
+      </w:pPr>
+      <w:bookmarkStart w:id="34" w:name="_Toc166681731"/>
+      <w:r>
+        <w:lastRenderedPageBreak/>
+        <w:t>Methodik</w:t>
+      </w:r>
+      <w:r>
+        <w:t xml:space="preserve"> zur Spielzugerkennung</w:t>
+      </w:r>
+      <w:bookmarkEnd w:id="34"/>
+    </w:p>
+    <w:p>
+      <w:pPr>
+        <w:jc w:val="both"/>
+        <w:rPr>
+          <w:sz w:val="24"/>
+          <w:szCs w:val="24"/>
+        </w:rPr>
+      </w:pPr>
+      <w:r>
+        <w:rPr>
+          <w:sz w:val="24"/>
+          <w:szCs w:val="24"/>
+        </w:rPr>
+        <w:t xml:space="preserve">In unserem Projekt wird eine Methode implementiert, die ohne den Einsatz von KI auskommt. Dieser Ansatz basiert darauf, die durchschnittlichen RGB-Werte jedes Feldes zu Beginn des Spiels </w:t>
+      </w:r>
+      <w:r>
+        <w:rPr>
+          <w:sz w:val="24"/>
+          <w:szCs w:val="24"/>
+        </w:rPr>
+        <w:t xml:space="preserve">und vor jedem Zug </w:t>
+      </w:r>
+      <w:r>
+        <w:rPr>
+          <w:sz w:val="24"/>
+          <w:szCs w:val="24"/>
+        </w:rPr>
+        <w:t xml:space="preserve">zu erfassen und als Referenzwerte zu speichern. Bei jeder nachfolgenden Bildaufnahme werden erneut die RGB-Werte jedes Feldes erfasst und mit den Referenzwerten verglichen. Die Veränderungen, die zwischen den Aufnahmen festgestellt werden, zeigen an, welche Felder </w:t>
+      </w:r>
+      <w:r>
+        <w:rPr>
+          <w:sz w:val="24"/>
+          <w:szCs w:val="24"/>
+        </w:rPr>
+        <w:t xml:space="preserve">von einem Spielzug </w:t>
+      </w:r>
+      <w:r>
+        <w:rPr>
+          <w:sz w:val="24"/>
+          <w:szCs w:val="24"/>
+        </w:rPr>
+        <w:t>betroffen sind. Wenn beispielsweise festgestellt wird, dass das Feld A8 nicht mehr besetzt ist, aber A4 nun besetzt erscheint, leitet das System daraus ab, dass die Figur, die zu Beginn auf A8 war, nach A4 gezogen wurde. Diese Information wird im System aktualisiert, sodass zu jeder Zeit eine genaue Abbildung der Spielsituation vorliegt.</w:t>
+      </w:r>
+    </w:p>
+    <w:p>
+      <w:pPr>
+        <w:jc w:val="both"/>
+        <w:rPr>
+          <w:sz w:val="24"/>
+          <w:szCs w:val="24"/>
+        </w:rPr>
+      </w:pPr>
+      <w:r>
+        <w:rPr>
+          <w:sz w:val="24"/>
+          <w:szCs w:val="24"/>
+        </w:rPr>
+        <w:t>Um die Zuverlässigkeit der Bilderkennung unter verschiedenen Lichtverhältnissen und anderen variablen Umgebungsbedingungen zu gewährleisten, wird zusätzlich die Standardabweichung der RGB-Werte berechnet.</w:t>
+      </w:r>
+      <w:r>
+        <w:rPr>
+          <w:sz w:val="24"/>
+          <w:szCs w:val="24"/>
+        </w:rPr>
+        <w:t xml:space="preserve"> </w:t>
+      </w:r>
+    </w:p>
+    <w:p>
+      <w:pPr>
+        <w:jc w:val="both"/>
+        <w:rPr>
+          <w:sz w:val="24"/>
+          <w:szCs w:val="24"/>
+        </w:rPr>
+      </w:pPr>
+      <w:r>
+        <w:rPr>
+          <w:sz w:val="24"/>
+          <w:szCs w:val="24"/>
+        </w:rPr>
+        <w:t>Die Standardabweichung ist ein statistisches Maß, das die Streuung oder Variabilität von Datenwerten um ihren Mittelwert beschreibt. In der Bildverarbeitung wird die Standardabweichung verwendet, um die Konsistenz der Farbwerte innerhalb eines Bildes zu analysieren. Sie ist besonders nützlich, um zu verstehen, wie stark die Werte eines Farbkanals (Rot, Grün, Blau) um ihren Durchschnittswert variieren. Eine hohe Standardabweichung in den Farbwerten eines Bildes deutet auf eine hohe Variabilität hin, was bedeutet, dass innerhalb des Bildes signifikante Unterschiede in den Farbwerten bestehen [1].</w:t>
+      </w:r>
+    </w:p>
+    <w:p>
+      <w:pPr>
+        <w:pStyle w:val="berschrift3"/>
+      </w:pPr>
+      <w:bookmarkStart w:id="35" w:name="_Toc166681732"/>
+      <w:r>
+        <w:t>Bestimmung des gespielten Zuges</w:t>
+      </w:r>
+      <w:bookmarkEnd w:id="35"/>
+    </w:p>
+    <w:p>
+      <w:pPr>
+        <w:jc w:val="both"/>
+        <w:rPr>
+          <w:sz w:val="24"/>
+          <w:szCs w:val="24"/>
+        </w:rPr>
+      </w:pPr>
+      <w:r>
+        <w:rPr>
+          <w:sz w:val="24"/>
+          <w:szCs w:val="24"/>
+        </w:rPr>
+        <w:t xml:space="preserve">Die zwei Felder mit den größten kombinierten Werten aus RGB-Differenzen und Standardabweichung werden als die Felder identifiziert, auf denen eine Veränderung stattgefunden hat. Dies deutet typischerweise darauf hin, dass eine Schachfigur </w:t>
+      </w:r>
+      <w:proofErr w:type="gramStart"/>
+      <w:r>
+        <w:rPr>
+          <w:sz w:val="24"/>
+          <w:szCs w:val="24"/>
+        </w:rPr>
+        <w:t>bewegt</w:t>
+      </w:r>
+      <w:proofErr w:type="gramEnd"/>
+      <w:r>
+        <w:rPr>
+          <w:sz w:val="24"/>
+          <w:szCs w:val="24"/>
+        </w:rPr>
+        <w:t xml:space="preserve"> wurde: Ein Feld zeigt, wo die Figur zuvor stand, und das andere Feld zeigt die neue Position der Figur.</w:t>
+      </w:r>
+    </w:p>
+    <w:p>
+      <w:pPr>
+        <w:jc w:val="both"/>
+        <w:rPr>
+          <w:sz w:val="24"/>
+          <w:szCs w:val="24"/>
+        </w:rPr>
+      </w:pPr>
+    </w:p>
+    <w:p>
+      <w:pPr>
+        <w:jc w:val="both"/>
+        <w:rPr>
+          <w:sz w:val="24"/>
+          <w:szCs w:val="24"/>
+        </w:rPr>
+      </w:pPr>
+      <w:r>
+        <w:rPr>
+          <w:sz w:val="24"/>
+          <w:szCs w:val="24"/>
+        </w:rPr>
+        <w:lastRenderedPageBreak/>
+        <w:t>Sinnhaftigkeit und Grenzen des Verfahrens</w:t>
+      </w:r>
+    </w:p>
+    <w:p>
+      <w:pPr>
+        <w:jc w:val="both"/>
+        <w:rPr>
+          <w:sz w:val="24"/>
+          <w:szCs w:val="24"/>
+        </w:rPr>
+      </w:pPr>
+    </w:p>
+    <w:p>
+      <w:pPr>
+        <w:jc w:val="both"/>
+        <w:rPr>
+          <w:sz w:val="24"/>
+          <w:szCs w:val="24"/>
+        </w:rPr>
+      </w:pPr>
+      <w:r>
+        <w:rPr>
+          <w:sz w:val="24"/>
+          <w:szCs w:val="24"/>
+        </w:rPr>
+        <w:t>Die Verwendung von RGB-Differenzen zusammen mit der Standardabweichung ist ein effektiver Ansatz, um die Genauigkeit der Bildanalyse zu erhöhen. Diese Methode ermöglicht es, auch unter weniger idealen Bedingungen (wie wechselnden Lichtverhältnissen) konsistente und zuverlässige Daten zu extrahieren. Durch die Berechnung der Standardabweichung können Ausreißer, die nicht durch tatsächliche Bewegungen verursacht werden, effektiv herausgefiltert werden.</w:t>
+      </w:r>
+    </w:p>
+    <w:p>
+      <w:pPr>
+        <w:jc w:val="both"/>
+        <w:rPr>
+          <w:sz w:val="24"/>
+          <w:szCs w:val="24"/>
+        </w:rPr>
+      </w:pPr>
+    </w:p>
+    <w:p>
+      <w:pPr>
+        <w:jc w:val="both"/>
+        <w:rPr>
+          <w:sz w:val="24"/>
+          <w:szCs w:val="24"/>
+        </w:rPr>
+      </w:pPr>
+      <w:r>
+        <w:rPr>
+          <w:sz w:val="24"/>
+          <w:szCs w:val="24"/>
+        </w:rPr>
+        <w:t>Jedoch hat dieser Ansatz auch Schwächen. Eine Herausforderung ist die Empfindlichkeit gegenüber Veränderungen in der Umgebungsbeleuchtung, die trotz der Korrekturen durch Standardabweichung die RGB-Werte beeinflussen können. Ebenso können komplexe Züge, bei denen mehr als eine Figur innerhalb eines Zuges bewegt wird (wie bei einer Rochade), schwieriger zu identifizieren sein, da mehrere Felder betroffen sind und die Methode primär die zwei größten Veränderungen erfasst. Zusätzliche Algorithmen oder manuelle Überprüfungen könnten erforderlich sein, um solche speziellen Spielzüge korrekt zu interpretieren.</w:t>
+      </w:r>
+    </w:p>
+    <w:p>
+      <w:pPr>
+        <w:jc w:val="both"/>
+        <w:rPr>
+          <w:sz w:val="24"/>
+          <w:szCs w:val="24"/>
+        </w:rPr>
+      </w:pPr>
+    </w:p>
+    <w:p>
+      <w:pPr>
+        <w:jc w:val="both"/>
+        <w:rPr>
+          <w:sz w:val="24"/>
+          <w:szCs w:val="24"/>
+        </w:rPr>
+      </w:pPr>
+    </w:p>
+    <w:p>
+      <w:pPr>
+        <w:jc w:val="both"/>
+        <w:rPr>
+          <w:sz w:val="24"/>
+          <w:szCs w:val="24"/>
+        </w:rPr>
+      </w:pPr>
+    </w:p>
+    <w:p>
+      <w:pPr>
+        <w:pStyle w:val="berschrift3"/>
+      </w:pPr>
+      <w:bookmarkStart w:id="36" w:name="_Toc166681733"/>
+      <w:r>
+        <w:t>Methodik zu</w:t>
+      </w:r>
+      <w:r>
+        <w:t>m Bilderfassungszeitpunkt</w:t>
+      </w:r>
+      <w:bookmarkEnd w:id="36"/>
+    </w:p>
+    <w:p>
+      <w:pPr>
+        <w:jc w:val="both"/>
+        <w:rPr>
+          <w:sz w:val="24"/>
+          <w:szCs w:val="24"/>
+        </w:rPr>
+      </w:pPr>
+      <w:r>
+        <w:rPr>
+          <w:sz w:val="24"/>
+          <w:szCs w:val="24"/>
+        </w:rPr>
+        <w:t xml:space="preserve">Eine </w:t>
+      </w:r>
+      <w:r>
+        <w:rPr>
+          <w:sz w:val="24"/>
+          <w:szCs w:val="24"/>
+        </w:rPr>
+        <w:t>Herausforderung</w:t>
+      </w:r>
+      <w:r>
+        <w:rPr>
+          <w:sz w:val="24"/>
+          <w:szCs w:val="24"/>
+        </w:rPr>
+        <w:t xml:space="preserve"> in der Bilderkennung für diesen Schachroboter ist die Bestimmung des optimalen Zeitpunkts für die Aufnahme eines neuen Bildes, um die Veränderungen auf dem Schachbrett zu erfassen. Die Genauigkeit der Zugerkennung hängt maßgeblich davon ab, dass die Bilder genau dann aufgenommen werden, wenn ein Zug abgeschlossen ist</w:t>
+      </w:r>
+      <w:r>
+        <w:rPr>
+          <w:sz w:val="24"/>
+          <w:szCs w:val="24"/>
+        </w:rPr>
+        <w:t xml:space="preserve">. </w:t>
+      </w:r>
+      <w:r>
+        <w:rPr>
+          <w:sz w:val="24"/>
+          <w:szCs w:val="24"/>
+        </w:rPr>
+        <w:t>Es gibt mehrere Ansätze, um diesen kritischen Moment zu bestimmen:</w:t>
+      </w:r>
+    </w:p>
+    <w:p>
+      <w:pPr>
+        <w:jc w:val="both"/>
+        <w:rPr>
+          <w:sz w:val="24"/>
+          <w:szCs w:val="24"/>
+        </w:rPr>
+      </w:pPr>
+    </w:p>
+    <w:p>
+      <w:pPr>
+        <w:jc w:val="both"/>
+        <w:rPr>
+          <w:sz w:val="24"/>
+          <w:szCs w:val="24"/>
+        </w:rPr>
+      </w:pPr>
+      <w:r>
+        <w:rPr>
+          <w:b/>
+          <w:bCs/>
+          <w:sz w:val="24"/>
+          <w:szCs w:val="24"/>
+        </w:rPr>
+        <w:lastRenderedPageBreak/>
+        <w:t>Analyse von Bildveränderungen:</w:t>
+      </w:r>
+      <w:r>
+        <w:rPr>
+          <w:sz w:val="24"/>
+          <w:szCs w:val="24"/>
+        </w:rPr>
+        <w:t xml:space="preserve"> Eine Methode besteht darin, die Bilder kontinuierlich zu analysieren und nach einer Phase ohne signifikante Änderungen im Bild zu suchen. Das Ende einer solchen Phase kann darauf hinweisen, dass ein Zug beendet wurde und das Brett stabil ist, was ein idealer Zeitpunkt für die Aufnahme eines neuen Bildes ist.</w:t>
+      </w:r>
+    </w:p>
+    <w:p>
+      <w:pPr>
+        <w:jc w:val="both"/>
+        <w:rPr>
+          <w:sz w:val="24"/>
+          <w:szCs w:val="24"/>
+        </w:rPr>
+      </w:pPr>
+    </w:p>
+    <w:p>
+      <w:pPr>
+        <w:jc w:val="both"/>
+        <w:rPr>
+          <w:sz w:val="24"/>
+          <w:szCs w:val="24"/>
+        </w:rPr>
+      </w:pPr>
+      <w:r>
+        <w:rPr>
+          <w:b/>
+          <w:bCs/>
+          <w:sz w:val="24"/>
+          <w:szCs w:val="24"/>
+        </w:rPr>
+        <w:t>Einsatz von maschinellem Lernen:</w:t>
+      </w:r>
+      <w:r>
+        <w:rPr>
+          <w:sz w:val="24"/>
+          <w:szCs w:val="24"/>
+        </w:rPr>
+        <w:t xml:space="preserve"> Durch maschinelles Lernen kann ein Modell trainiert werden, das spezifische Ereignisse wie das Erscheinen oder Verschwinden einer Hand über dem Brett erkennt. Dies kann genutzt werden, um das Ende eines Zuges zu identifizieren, wenn die Hand das Schachbrett verlässt.</w:t>
+      </w:r>
+    </w:p>
+    <w:p>
+      <w:pPr>
+        <w:jc w:val="both"/>
+        <w:rPr>
+          <w:sz w:val="24"/>
+          <w:szCs w:val="24"/>
+        </w:rPr>
+      </w:pPr>
+    </w:p>
+    <w:p>
+      <w:pPr>
+        <w:jc w:val="both"/>
+        <w:rPr>
+          <w:sz w:val="24"/>
+          <w:szCs w:val="24"/>
+        </w:rPr>
+      </w:pPr>
+      <w:r>
+        <w:rPr>
+          <w:b/>
+          <w:bCs/>
+          <w:sz w:val="24"/>
+          <w:szCs w:val="24"/>
+        </w:rPr>
+        <w:t>Manuelle Bestätigung:</w:t>
+      </w:r>
+      <w:r>
+        <w:rPr>
+          <w:sz w:val="24"/>
+          <w:szCs w:val="24"/>
+        </w:rPr>
+        <w:t xml:space="preserve"> Die einfachste, jedoch benutzerabhängige Methode ist die manuelle Bestätigung eines Zuges. Der Benutzer kann zum Beispiel durch Drücken der Enter-Taste auf einem Laptop signalisieren, dass ein Zug abgeschlossen ist und ein neues Bild aufgenommen werden soll.</w:t>
+      </w:r>
+    </w:p>
+    <w:p>
+      <w:pPr>
+        <w:jc w:val="both"/>
+        <w:rPr>
+          <w:sz w:val="24"/>
+          <w:szCs w:val="24"/>
+        </w:rPr>
+      </w:pPr>
+    </w:p>
+    <w:p>
+      <w:pPr>
+        <w:jc w:val="both"/>
+        <w:rPr>
+          <w:sz w:val="24"/>
+          <w:szCs w:val="24"/>
+        </w:rPr>
+      </w:pPr>
+      <w:r>
+        <w:rPr>
+          <w:sz w:val="24"/>
+          <w:szCs w:val="24"/>
+        </w:rPr>
+        <w:t>Jeder dieser Ansätze hat seine eigenen Vor- und Nachteile in Bezug auf Genauigkeit, Benutzerfreundlichkeit und technische Umsetzbarkeit. Die Wahl der geeigneten Methode hängt von den spezifischen Anforderungen des Projekts und den verfügbaren Ressourcen ab</w:t>
+      </w:r>
+      <w:r>
+        <w:rPr>
+          <w:sz w:val="24"/>
+          <w:szCs w:val="24"/>
+        </w:rPr>
+        <w:t>.</w:t>
+      </w:r>
+    </w:p>
+    <w:p>
+      <w:pPr>
+        <w:jc w:val="both"/>
+      </w:pPr>
+    </w:p>
+    <w:p>
+      <w:pPr>
+        <w:pStyle w:val="berschrift1"/>
+      </w:pPr>
+      <w:bookmarkStart w:id="37" w:name="_Toc166681734"/>
+      <w:r>
+        <w:t>Programmierung/Software</w:t>
+      </w:r>
+      <w:bookmarkEnd w:id="37"/>
+    </w:p>
+    <w:p>
+      <w:pPr>
+        <w:pStyle w:val="berschrift2"/>
+      </w:pPr>
+      <w:r>
+        <w:t>Konzept</w:t>
+      </w:r>
+    </w:p>
+    <w:p>
+      <w:pPr>
+        <w:pStyle w:val="berschrift2"/>
+      </w:pPr>
+      <w:bookmarkStart w:id="38" w:name="_Toc166681735"/>
+      <w:r>
+        <w:t>Schachalgorithmus</w:t>
+      </w:r>
+      <w:bookmarkEnd w:id="38"/>
+    </w:p>
+    <w:p>
+      <w:pPr>
+        <w:jc w:val="both"/>
+        <w:rPr>
+          <w:sz w:val="24"/>
+          <w:szCs w:val="24"/>
+        </w:rPr>
+      </w:pPr>
+      <w:r>
+        <w:rPr>
+          <w:sz w:val="24"/>
+          <w:szCs w:val="24"/>
+        </w:rPr>
+        <w:t>Konzept: Bestimmung des Zuges des Computers</w:t>
+      </w:r>
+    </w:p>
+    <w:p>
+      <w:pPr>
+        <w:jc w:val="both"/>
+        <w:rPr>
+          <w:sz w:val="24"/>
+          <w:szCs w:val="24"/>
+        </w:rPr>
+      </w:pPr>
+      <w:r>
+        <w:rPr>
+          <w:sz w:val="24"/>
+          <w:szCs w:val="24"/>
+        </w:rPr>
+        <w:t xml:space="preserve">Um auf die Züge des menschlichen Gegners effektiv reagieren zu können, muss unser Schachroboter in der Lage sein, eigenständig Züge zu generieren. Die Entwicklung eines </w:t>
+      </w:r>
+      <w:r>
+        <w:rPr>
+          <w:sz w:val="24"/>
+          <w:szCs w:val="24"/>
+        </w:rPr>
+        <w:lastRenderedPageBreak/>
+        <w:t xml:space="preserve">eigenen Schachalgorithmus wäre jedoch eine komplexe und ressourcenintensive Aufgabe. Daher greifen wir auf bestehende </w:t>
+      </w:r>
+      <w:proofErr w:type="spellStart"/>
+      <w:r>
+        <w:rPr>
+          <w:sz w:val="24"/>
+          <w:szCs w:val="24"/>
+        </w:rPr>
+        <w:t>Schachengines</w:t>
+      </w:r>
+      <w:proofErr w:type="spellEnd"/>
+      <w:r>
+        <w:rPr>
+          <w:sz w:val="24"/>
+          <w:szCs w:val="24"/>
+        </w:rPr>
+        <w:t xml:space="preserve"> zurück, die bereits hochentwickelte Algorithmen zur Zugbestimmung implementieren.</w:t>
+      </w:r>
+    </w:p>
+    <w:p>
+      <w:pPr>
+        <w:jc w:val="both"/>
+        <w:rPr>
+          <w:sz w:val="24"/>
+          <w:szCs w:val="24"/>
+        </w:rPr>
+      </w:pPr>
+    </w:p>
+    <w:p>
+      <w:pPr>
+        <w:jc w:val="both"/>
+        <w:rPr>
+          <w:sz w:val="24"/>
+          <w:szCs w:val="24"/>
+        </w:rPr>
+      </w:pPr>
+      <w:r>
+        <w:rPr>
+          <w:sz w:val="24"/>
+          <w:szCs w:val="24"/>
+        </w:rPr>
+        <w:t xml:space="preserve">Unter den vielen verfügbaren </w:t>
+      </w:r>
+      <w:proofErr w:type="spellStart"/>
+      <w:r>
+        <w:rPr>
+          <w:sz w:val="24"/>
+          <w:szCs w:val="24"/>
+        </w:rPr>
+        <w:t>Schachengines</w:t>
+      </w:r>
+      <w:proofErr w:type="spellEnd"/>
+      <w:r>
+        <w:rPr>
+          <w:sz w:val="24"/>
+          <w:szCs w:val="24"/>
+        </w:rPr>
+        <w:t xml:space="preserve"> haben wir </w:t>
+      </w:r>
+      <w:proofErr w:type="spellStart"/>
+      <w:r>
+        <w:rPr>
+          <w:sz w:val="24"/>
+          <w:szCs w:val="24"/>
+        </w:rPr>
+        <w:t>Stockfish</w:t>
+      </w:r>
+      <w:proofErr w:type="spellEnd"/>
+      <w:r>
+        <w:rPr>
+          <w:sz w:val="24"/>
+          <w:szCs w:val="24"/>
+        </w:rPr>
+        <w:t xml:space="preserve"> ausgewählt, eine der stärksten und am weitesten verbreiteten Open-Source-</w:t>
+      </w:r>
+      <w:proofErr w:type="spellStart"/>
+      <w:r>
+        <w:rPr>
+          <w:sz w:val="24"/>
+          <w:szCs w:val="24"/>
+        </w:rPr>
+        <w:t>Schachengines</w:t>
+      </w:r>
+      <w:proofErr w:type="spellEnd"/>
+      <w:r>
+        <w:rPr>
+          <w:sz w:val="24"/>
+          <w:szCs w:val="24"/>
+        </w:rPr>
+        <w:t xml:space="preserve">. </w:t>
+      </w:r>
+      <w:proofErr w:type="spellStart"/>
+      <w:r>
+        <w:rPr>
+          <w:sz w:val="24"/>
+          <w:szCs w:val="24"/>
+        </w:rPr>
+        <w:t>Stockfish</w:t>
+      </w:r>
+      <w:proofErr w:type="spellEnd"/>
+      <w:r>
+        <w:rPr>
+          <w:sz w:val="24"/>
+          <w:szCs w:val="24"/>
+        </w:rPr>
+        <w:t xml:space="preserve"> ist bekannt für seine hohe Spielstärke und Effizienz, was es zu einer idealen Wahl für unser Projekt macht. Eine vergleichende Analyse verschiedener </w:t>
+      </w:r>
+      <w:proofErr w:type="spellStart"/>
+      <w:r>
+        <w:rPr>
+          <w:sz w:val="24"/>
+          <w:szCs w:val="24"/>
+        </w:rPr>
+        <w:t>Schachengines</w:t>
+      </w:r>
+      <w:proofErr w:type="spellEnd"/>
+      <w:r>
+        <w:rPr>
+          <w:sz w:val="24"/>
+          <w:szCs w:val="24"/>
+        </w:rPr>
+        <w:t xml:space="preserve"> hat gezeigt, dass </w:t>
+      </w:r>
+      <w:proofErr w:type="spellStart"/>
+      <w:r>
+        <w:rPr>
+          <w:sz w:val="24"/>
+          <w:szCs w:val="24"/>
+        </w:rPr>
+        <w:t>Stockfish</w:t>
+      </w:r>
+      <w:proofErr w:type="spellEnd"/>
+      <w:r>
+        <w:rPr>
+          <w:sz w:val="24"/>
+          <w:szCs w:val="24"/>
+        </w:rPr>
+        <w:t xml:space="preserve"> in verschiedenen Testsituationen durchgehend hoch bewertet wird, insbesondere im Hinblick auf CPU- und Speichereffizienz sowie Gewinnraten gegenüber anderen Top-</w:t>
+      </w:r>
+      <w:proofErr w:type="spellStart"/>
+      <w:r>
+        <w:rPr>
+          <w:sz w:val="24"/>
+          <w:szCs w:val="24"/>
+        </w:rPr>
+        <w:t>Engines</w:t>
+      </w:r>
+      <w:proofErr w:type="spellEnd"/>
+      <w:r>
+        <w:rPr>
+          <w:sz w:val="24"/>
+          <w:szCs w:val="24"/>
+        </w:rPr>
+        <w:t xml:space="preserve"> wie Rybka und Komodo (</w:t>
+      </w:r>
+      <w:proofErr w:type="spellStart"/>
+      <w:r>
+        <w:rPr>
+          <w:sz w:val="24"/>
+          <w:szCs w:val="24"/>
+        </w:rPr>
+        <w:t>Sojka</w:t>
+      </w:r>
+      <w:proofErr w:type="spellEnd"/>
+      <w:r>
+        <w:rPr>
+          <w:sz w:val="24"/>
+          <w:szCs w:val="24"/>
+        </w:rPr>
+        <w:t>, 2022).</w:t>
+      </w:r>
+    </w:p>
+    <w:p>
+      <w:pPr>
+        <w:jc w:val="both"/>
+        <w:rPr>
+          <w:sz w:val="24"/>
+          <w:szCs w:val="24"/>
+        </w:rPr>
+      </w:pPr>
+    </w:p>
+    <w:p>
+      <w:pPr>
+        <w:jc w:val="both"/>
+        <w:rPr>
+          <w:sz w:val="24"/>
+          <w:szCs w:val="24"/>
+        </w:rPr>
+      </w:pPr>
+      <w:r>
+        <w:rPr>
+          <w:sz w:val="24"/>
+          <w:szCs w:val="24"/>
+        </w:rPr>
+        <w:t xml:space="preserve">Umsetzung: Integration von </w:t>
+      </w:r>
+      <w:proofErr w:type="spellStart"/>
+      <w:r>
+        <w:rPr>
+          <w:sz w:val="24"/>
+          <w:szCs w:val="24"/>
+        </w:rPr>
+        <w:t>Stockfish</w:t>
+      </w:r>
+      <w:proofErr w:type="spellEnd"/>
+    </w:p>
+    <w:p>
+      <w:pPr>
+        <w:jc w:val="both"/>
+        <w:rPr>
+          <w:sz w:val="24"/>
+          <w:szCs w:val="24"/>
+        </w:rPr>
+      </w:pPr>
+      <w:r>
+        <w:rPr>
+          <w:sz w:val="24"/>
+          <w:szCs w:val="24"/>
+        </w:rPr>
+        <w:t xml:space="preserve">Die Integration von </w:t>
+      </w:r>
+      <w:proofErr w:type="spellStart"/>
+      <w:r>
+        <w:rPr>
+          <w:sz w:val="24"/>
+          <w:szCs w:val="24"/>
+        </w:rPr>
+        <w:t>Stockfish</w:t>
+      </w:r>
+      <w:proofErr w:type="spellEnd"/>
+      <w:r>
+        <w:rPr>
+          <w:sz w:val="24"/>
+          <w:szCs w:val="24"/>
+        </w:rPr>
+        <w:t xml:space="preserve"> in unser System erfolgt in mehreren Schritten:</w:t>
+      </w:r>
+    </w:p>
+    <w:p>
+      <w:pPr>
+        <w:jc w:val="both"/>
+        <w:rPr>
+          <w:sz w:val="24"/>
+          <w:szCs w:val="24"/>
+        </w:rPr>
+      </w:pPr>
+    </w:p>
+    <w:p>
+      <w:pPr>
+        <w:jc w:val="both"/>
+        <w:rPr>
+          <w:sz w:val="24"/>
+          <w:szCs w:val="24"/>
+        </w:rPr>
+      </w:pPr>
+      <w:r>
+        <w:rPr>
+          <w:sz w:val="24"/>
+          <w:szCs w:val="24"/>
+        </w:rPr>
+        <w:t xml:space="preserve">Installation und Einrichtung: </w:t>
+      </w:r>
+      <w:proofErr w:type="spellStart"/>
+      <w:r>
+        <w:rPr>
+          <w:sz w:val="24"/>
+          <w:szCs w:val="24"/>
+        </w:rPr>
+        <w:t>Stockfish</w:t>
+      </w:r>
+      <w:proofErr w:type="spellEnd"/>
+      <w:r>
+        <w:rPr>
+          <w:sz w:val="24"/>
+          <w:szCs w:val="24"/>
+        </w:rPr>
+        <w:t xml:space="preserve"> wird auf demselben Server oder Computer installiert, der auch unsere Bilderkennungssoftware ausführt. Dies ermöglicht eine nahtlose Kommunikation zwischen den beiden Systemkomponenten.</w:t>
+      </w:r>
+    </w:p>
+    <w:p>
+      <w:pPr>
+        <w:jc w:val="both"/>
+        <w:rPr>
+          <w:sz w:val="24"/>
+          <w:szCs w:val="24"/>
+        </w:rPr>
+      </w:pPr>
+    </w:p>
+    <w:p>
+      <w:pPr>
+        <w:jc w:val="both"/>
+        <w:rPr>
+          <w:sz w:val="24"/>
+          <w:szCs w:val="24"/>
+        </w:rPr>
+      </w:pPr>
+      <w:r>
+        <w:rPr>
+          <w:sz w:val="24"/>
+          <w:szCs w:val="24"/>
+        </w:rPr>
+        <w:t xml:space="preserve">Kommunikation über UCI (Universal Chess Interface): </w:t>
+      </w:r>
+      <w:proofErr w:type="spellStart"/>
+      <w:r>
+        <w:rPr>
+          <w:sz w:val="24"/>
+          <w:szCs w:val="24"/>
+        </w:rPr>
+        <w:t>Stockfish</w:t>
+      </w:r>
+      <w:proofErr w:type="spellEnd"/>
+      <w:r>
+        <w:rPr>
+          <w:sz w:val="24"/>
+          <w:szCs w:val="24"/>
+        </w:rPr>
+        <w:t xml:space="preserve"> unterstützt das UCI-Protokoll, das eine standardisierte Methode bietet, um Züge zu senden und Empfehlungen von der Engine zu erhalten. Unser System verwendet UCI, um die aktuelle Stellung nach jedem erkannten menschlichen Zug zu übermitteln und den optimalen Zug von </w:t>
+      </w:r>
+      <w:proofErr w:type="spellStart"/>
+      <w:r>
+        <w:rPr>
+          <w:sz w:val="24"/>
+          <w:szCs w:val="24"/>
+        </w:rPr>
+        <w:t>Stockfish</w:t>
+      </w:r>
+      <w:proofErr w:type="spellEnd"/>
+      <w:r>
+        <w:rPr>
+          <w:sz w:val="24"/>
+          <w:szCs w:val="24"/>
+        </w:rPr>
+        <w:t xml:space="preserve"> zu empfangen.</w:t>
+      </w:r>
+    </w:p>
+    <w:p>
+      <w:pPr>
+        <w:jc w:val="both"/>
+        <w:rPr>
+          <w:sz w:val="24"/>
+          <w:szCs w:val="24"/>
+        </w:rPr>
+      </w:pPr>
+    </w:p>
+    <w:p>
+      <w:pPr>
+        <w:jc w:val="both"/>
+        <w:rPr>
+          <w:sz w:val="24"/>
+          <w:szCs w:val="24"/>
+        </w:rPr>
+      </w:pPr>
+      <w:r>
+        <w:rPr>
+          <w:sz w:val="24"/>
+          <w:szCs w:val="24"/>
+        </w:rPr>
+        <w:t xml:space="preserve">Zugausführung: Sobald ein Zug von </w:t>
+      </w:r>
+      <w:proofErr w:type="spellStart"/>
+      <w:r>
+        <w:rPr>
+          <w:sz w:val="24"/>
+          <w:szCs w:val="24"/>
+        </w:rPr>
+        <w:t>Stockfish</w:t>
+      </w:r>
+      <w:proofErr w:type="spellEnd"/>
+      <w:r>
+        <w:rPr>
+          <w:sz w:val="24"/>
+          <w:szCs w:val="24"/>
+        </w:rPr>
+        <w:t xml:space="preserve"> empfohlen wird, übersetzt unser System diese Empfehlung in eine mechanische Aktion, die vom Schachroboter ausgeführt wird, um den Zug auf dem physischen Brett zu machen.</w:t>
+      </w:r>
+    </w:p>
+    <w:p>
+      <w:pPr>
+        <w:jc w:val="both"/>
+        <w:rPr>
+          <w:sz w:val="24"/>
+          <w:szCs w:val="24"/>
+        </w:rPr>
+      </w:pPr>
+    </w:p>
+    <w:p>
+      <w:pPr>
+        <w:jc w:val="both"/>
+        <w:rPr>
+          <w:sz w:val="24"/>
+          <w:szCs w:val="24"/>
+        </w:rPr>
+      </w:pPr>
+      <w:r>
+        <w:rPr>
+          <w:sz w:val="24"/>
+          <w:szCs w:val="24"/>
+        </w:rPr>
+        <w:t>Feedbackschleife: Die Reaktionen des menschlichen Spielers werden kontinuierlich erfasst und analysiert, um die Spielstrategie fortlaufend zu verbessern und anzupassen.</w:t>
+      </w:r>
+    </w:p>
+    <w:p>
+      <w:pPr>
+        <w:jc w:val="both"/>
+        <w:rPr>
+          <w:sz w:val="24"/>
+          <w:szCs w:val="24"/>
+        </w:rPr>
+      </w:pPr>
+    </w:p>
+    <w:p>
+      <w:pPr>
+        <w:jc w:val="both"/>
+        <w:rPr>
+          <w:sz w:val="24"/>
+          <w:szCs w:val="24"/>
+        </w:rPr>
+      </w:pPr>
+      <w:r>
+        <w:rPr>
+          <w:sz w:val="24"/>
+          <w:szCs w:val="24"/>
+        </w:rPr>
+        <w:t xml:space="preserve">Durch die Nutzung von </w:t>
+      </w:r>
+      <w:proofErr w:type="spellStart"/>
+      <w:r>
+        <w:rPr>
+          <w:sz w:val="24"/>
+          <w:szCs w:val="24"/>
+        </w:rPr>
+        <w:t>Stockfish</w:t>
+      </w:r>
+      <w:proofErr w:type="spellEnd"/>
+      <w:r>
+        <w:rPr>
+          <w:sz w:val="24"/>
+          <w:szCs w:val="24"/>
+        </w:rPr>
+        <w:t xml:space="preserve"> kann unser System effizient und wirksam auf die Züge des menschlichen Gegners reagieren, ohne dass die Komplexität der Entwicklung und Pflege eines eigenen Schachalgorithmus bewältigt werden muss. Dieser Ansatz erlaubt es, Ressourcen auf die Optimierung der Bilderkennung und Benutzerinteraktion zu konzentrieren, und stellt sicher, dass der Schachroboter auf einem wettbewerbsfähigen Niveau agieren kann.</w:t>
+      </w:r>
+    </w:p>
+    <w:p>
+      <w:pPr>
+        <w:pStyle w:val="berschrift2"/>
+      </w:pPr>
+      <w:bookmarkStart w:id="39" w:name="_Toc166681736"/>
+      <w:r>
+        <w:t>Ansteuerung des Roboters</w:t>
+      </w:r>
+      <w:bookmarkEnd w:id="39"/>
+    </w:p>
+    <w:p>
+      <w:pPr>
+        <w:pStyle w:val="berschrift2"/>
+      </w:pPr>
+      <w:bookmarkStart w:id="40" w:name="_Toc166681737"/>
+      <w:r>
+        <w:t>Schnittstelle zwischen Roboter und Schachlogik</w:t>
+      </w:r>
+      <w:bookmarkEnd w:id="40"/>
+    </w:p>
+    <w:p>
+      <w:pPr>
+        <w:pStyle w:val="berschrift1"/>
+      </w:pPr>
+      <w:bookmarkStart w:id="41" w:name="_Toc166681738"/>
+      <w:r>
+        <w:t>Herausforderungen</w:t>
+      </w:r>
+      <w:bookmarkEnd w:id="41"/>
+    </w:p>
+    <w:p>
+      <w:pPr>
+        <w:pStyle w:val="berschrift2"/>
+      </w:pPr>
+      <w:bookmarkStart w:id="42" w:name="_Toc166681739"/>
+      <w:r>
+        <w:t>Heben aus engen Stellen heraus</w:t>
+      </w:r>
+      <w:bookmarkEnd w:id="42"/>
+    </w:p>
+    <w:p>
+      <w:pPr>
+        <w:pStyle w:val="berschrift2"/>
+      </w:pPr>
+      <w:bookmarkStart w:id="43" w:name="_Toc166681740"/>
+      <w:r>
+        <w:t>Figurenerkennung</w:t>
+      </w:r>
+      <w:bookmarkEnd w:id="43"/>
+    </w:p>
+    <w:p>
+      <w:pPr>
+        <w:pStyle w:val="berschrift1"/>
+      </w:pPr>
+      <w:bookmarkStart w:id="44" w:name="_Toc166681741"/>
+      <w:r>
+        <w:t>Fazit</w:t>
+      </w:r>
+      <w:bookmarkEnd w:id="44"/>
     </w:p>
     <w:p/>
     <w:p>
       <w:pPr>
-        <w:pStyle w:val="berschrift1"/>
-      </w:pPr>
-      <w:bookmarkStart w:id="31" w:name="_Toc166590907"/>
-      <w:r>
-        <w:t>Programmierung/Software</w:t>
-      </w:r>
-      <w:bookmarkEnd w:id="31"/>
-    </w:p>
-    <w:p>
-      <w:pPr>
         <w:pStyle w:val="berschrift2"/>
       </w:pPr>
-      <w:bookmarkStart w:id="32" w:name="_Toc166590908"/>
-      <w:r>
-        <w:t>Schachalgorithmus</w:t>
-      </w:r>
-      <w:bookmarkEnd w:id="32"/>
-    </w:p>
-    <w:p>
-      <w:pPr>
-        <w:rPr>
-          <w:sz w:val="24"/>
-          <w:szCs w:val="24"/>
-        </w:rPr>
-      </w:pPr>
-      <w:r>
-        <w:rPr>
-          <w:sz w:val="24"/>
-          <w:szCs w:val="24"/>
-        </w:rPr>
-        <w:t xml:space="preserve">Die Züge des Schachroboters werden von einem Schachalgorithmus bestimmt. Dafür wird kein eigener Schachalgorithmus </w:t>
-      </w:r>
-      <w:r>
-        <w:rPr>
-          <w:sz w:val="24"/>
-          <w:szCs w:val="24"/>
-        </w:rPr>
-        <w:t>entwickelt,</w:t>
-      </w:r>
-      <w:r>
-        <w:rPr>
-          <w:sz w:val="24"/>
-          <w:szCs w:val="24"/>
-        </w:rPr>
-        <w:t xml:space="preserve"> sondern bereits bestehende Schachalgorithmen verwendet. </w:t>
-      </w:r>
-    </w:p>
-    <w:p/>
+      <w:bookmarkStart w:id="45" w:name="_Toc166681742"/>
+      <w:r>
+        <w:t>Kritische Reflektion</w:t>
+      </w:r>
+      <w:bookmarkEnd w:id="45"/>
+    </w:p>
     <w:p>
       <w:pPr>
         <w:pStyle w:val="berschrift2"/>
       </w:pPr>
-      <w:bookmarkStart w:id="33" w:name="_Toc166590909"/>
-      <w:r>
-        <w:lastRenderedPageBreak/>
-        <w:t>Ansteuerung des Roboters</w:t>
-      </w:r>
-      <w:bookmarkEnd w:id="33"/>
-    </w:p>
-    <w:p>
-      <w:pPr>
-        <w:pStyle w:val="berschrift2"/>
-      </w:pPr>
-      <w:bookmarkStart w:id="34" w:name="_Toc166590910"/>
-      <w:r>
-        <w:t>Schnittstelle zwischen Roboter und Schachlogik</w:t>
-      </w:r>
-      <w:bookmarkEnd w:id="34"/>
-    </w:p>
-    <w:p>
-      <w:pPr>
-        <w:pStyle w:val="berschrift1"/>
-      </w:pPr>
-      <w:bookmarkStart w:id="35" w:name="_Toc166590911"/>
-      <w:r>
-        <w:t>Herausforderungen</w:t>
-      </w:r>
-      <w:bookmarkEnd w:id="35"/>
-    </w:p>
-    <w:p>
-      <w:pPr>
-        <w:pStyle w:val="berschrift2"/>
-      </w:pPr>
-      <w:bookmarkStart w:id="36" w:name="_Toc166590912"/>
-      <w:r>
-        <w:t>Heben aus engen Stellen heraus</w:t>
-      </w:r>
-      <w:bookmarkEnd w:id="36"/>
-    </w:p>
-    <w:p>
-      <w:pPr>
-        <w:pStyle w:val="berschrift2"/>
-      </w:pPr>
-      <w:bookmarkStart w:id="37" w:name="_Toc166590913"/>
-      <w:r>
-        <w:t>Figurenerkennung</w:t>
-      </w:r>
-      <w:bookmarkEnd w:id="37"/>
-    </w:p>
-    <w:p>
-      <w:pPr>
-        <w:pStyle w:val="berschrift1"/>
-      </w:pPr>
-      <w:bookmarkStart w:id="38" w:name="_Toc166590914"/>
-      <w:r>
-        <w:t>Fazit</w:t>
-      </w:r>
-      <w:bookmarkEnd w:id="38"/>
-    </w:p>
-    <w:p/>
-    <w:p>
-      <w:pPr>
-        <w:pStyle w:val="berschrift2"/>
-      </w:pPr>
-      <w:bookmarkStart w:id="39" w:name="_Toc166590915"/>
-      <w:r>
-        <w:t>Kritische Reflektion</w:t>
-      </w:r>
-      <w:bookmarkEnd w:id="39"/>
-    </w:p>
-    <w:p>
-      <w:pPr>
-        <w:pStyle w:val="berschrift2"/>
-      </w:pPr>
-      <w:bookmarkStart w:id="40" w:name="_Toc166590916"/>
+      <w:bookmarkStart w:id="46" w:name="_Toc166681743"/>
       <w:r>
         <w:t>Ausblick</w:t>
       </w:r>
-      <w:bookmarkEnd w:id="40"/>
+      <w:bookmarkEnd w:id="46"/>
     </w:p>
     <w:p>
       <w:r>
@@ -12101,7 +13999,7 @@
     </w:p>
     <w:p/>
     <w:p/>
-    <w:bookmarkStart w:id="41" w:name="_Toc166590917" w:displacedByCustomXml="next"/>
+    <w:bookmarkStart w:id="47" w:name="_Toc166681744" w:displacedByCustomXml="next"/>
     <w:sdt>
       <w:sdtPr>
         <w:rPr>
@@ -12124,7 +14022,7 @@
           <w:r>
             <w:t>Literaturverzeichnis</w:t>
           </w:r>
-          <w:bookmarkEnd w:id="41"/>
+          <w:bookmarkEnd w:id="47"/>
         </w:p>
         <w:sdt>
           <w:sdtPr>
@@ -12261,6 +14159,7 @@
                 <w:t>. Dortmund.</w:t>
               </w:r>
             </w:p>
+            <w:p/>
             <w:p>
               <w:r>
                 <w:rPr>
@@ -12274,7 +14173,155 @@
         </w:sdt>
       </w:sdtContent>
     </w:sdt>
-    <w:p/>
+    <w:p>
+      <w:pPr>
+        <w:rPr>
+          <w:rFonts w:ascii="Merriweather Sans" w:hAnsi="Merriweather Sans"/>
+          <w:color w:val="222222"/>
+          <w:shd w:val="clear" w:color="auto" w:fill="FFFFFF"/>
+        </w:rPr>
+      </w:pPr>
+      <w:r>
+        <w:rPr>
+          <w:lang w:val="en-US"/>
+        </w:rPr>
+        <w:t xml:space="preserve">[1] </w:t>
+      </w:r>
+      <w:proofErr w:type="spellStart"/>
+      <w:r>
+        <w:rPr>
+          <w:rFonts w:ascii="Merriweather Sans" w:hAnsi="Merriweather Sans"/>
+          <w:color w:val="222222"/>
+          <w:shd w:val="clear" w:color="auto" w:fill="FFFFFF"/>
+          <w:lang w:val="en-US"/>
+        </w:rPr>
+        <w:t>Kyrychok</w:t>
+      </w:r>
+      <w:proofErr w:type="spellEnd"/>
+      <w:r>
+        <w:rPr>
+          <w:rFonts w:ascii="Merriweather Sans" w:hAnsi="Merriweather Sans"/>
+          <w:color w:val="222222"/>
+          <w:shd w:val="clear" w:color="auto" w:fill="FFFFFF"/>
+          <w:lang w:val="en-US"/>
+        </w:rPr>
+        <w:t xml:space="preserve">, T.Y., </w:t>
+      </w:r>
+      <w:proofErr w:type="spellStart"/>
+      <w:r>
+        <w:rPr>
+          <w:rFonts w:ascii="Merriweather Sans" w:hAnsi="Merriweather Sans"/>
+          <w:color w:val="222222"/>
+          <w:shd w:val="clear" w:color="auto" w:fill="FFFFFF"/>
+          <w:lang w:val="en-US"/>
+        </w:rPr>
+        <w:t>Kyrychok</w:t>
+      </w:r>
+      <w:proofErr w:type="spellEnd"/>
+      <w:r>
+        <w:rPr>
+          <w:rFonts w:ascii="Merriweather Sans" w:hAnsi="Merriweather Sans"/>
+          <w:color w:val="222222"/>
+          <w:shd w:val="clear" w:color="auto" w:fill="FFFFFF"/>
+          <w:lang w:val="en-US"/>
+        </w:rPr>
+        <w:t>, P.A. &amp; Parkhomenko, A.V. Image evaluation procedure based on the average color deviation. </w:t>
+      </w:r>
+      <w:proofErr w:type="spellStart"/>
+      <w:r>
+        <w:rPr>
+          <w:rFonts w:ascii="Merriweather Sans" w:hAnsi="Merriweather Sans"/>
+          <w:i/>
+          <w:iCs/>
+          <w:color w:val="222222"/>
+          <w:shd w:val="clear" w:color="auto" w:fill="FFFFFF"/>
+        </w:rPr>
+        <w:t>Radioelectron.Commun.Syst</w:t>
+      </w:r>
+      <w:proofErr w:type="spellEnd"/>
+      <w:r>
+        <w:rPr>
+          <w:rFonts w:ascii="Merriweather Sans" w:hAnsi="Merriweather Sans"/>
+          <w:i/>
+          <w:iCs/>
+          <w:color w:val="222222"/>
+          <w:shd w:val="clear" w:color="auto" w:fill="FFFFFF"/>
+        </w:rPr>
+        <w:t>.</w:t>
+      </w:r>
+      <w:r>
+        <w:rPr>
+          <w:rFonts w:ascii="Merriweather Sans" w:hAnsi="Merriweather Sans"/>
+          <w:color w:val="222222"/>
+          <w:shd w:val="clear" w:color="auto" w:fill="FFFFFF"/>
+        </w:rPr>
+        <w:t> </w:t>
+      </w:r>
+      <w:r>
+        <w:rPr>
+          <w:rFonts w:ascii="Merriweather Sans" w:hAnsi="Merriweather Sans"/>
+          <w:b/>
+          <w:bCs/>
+          <w:color w:val="222222"/>
+          <w:shd w:val="clear" w:color="auto" w:fill="FFFFFF"/>
+        </w:rPr>
+        <w:t>57</w:t>
+      </w:r>
+      <w:r>
+        <w:rPr>
+          <w:rFonts w:ascii="Merriweather Sans" w:hAnsi="Merriweather Sans"/>
+          <w:color w:val="222222"/>
+          <w:shd w:val="clear" w:color="auto" w:fill="FFFFFF"/>
+        </w:rPr>
+        <w:t xml:space="preserve">, 175–179 (2014). </w:t>
+      </w:r>
+      <w:hyperlink r:id="rId18" w:history="1">
+        <w:r>
+          <w:rPr>
+            <w:rStyle w:val="Hyperlink"/>
+            <w:rFonts w:ascii="Merriweather Sans" w:hAnsi="Merriweather Sans"/>
+            <w:shd w:val="clear" w:color="auto" w:fill="FFFFFF"/>
+          </w:rPr>
+          <w:t>https://doi.org/10.3103/S0735272714040049</w:t>
+        </w:r>
+      </w:hyperlink>
+    </w:p>
+    <w:p>
+      <w:pPr>
+        <w:rPr>
+          <w:rFonts w:ascii="Merriweather Sans" w:hAnsi="Merriweather Sans"/>
+          <w:color w:val="222222"/>
+          <w:shd w:val="clear" w:color="auto" w:fill="FFFFFF"/>
+        </w:rPr>
+      </w:pPr>
+    </w:p>
+    <w:p>
+      <w:r>
+        <w:rPr>
+          <w:rFonts w:ascii="Merriweather Sans" w:hAnsi="Merriweather Sans"/>
+          <w:color w:val="222222"/>
+          <w:shd w:val="clear" w:color="auto" w:fill="FFFFFF"/>
+        </w:rPr>
+        <w:t xml:space="preserve">[2] </w:t>
+      </w:r>
+      <w:hyperlink r:id="rId19" w:history="1">
+        <w:r>
+          <w:t xml:space="preserve"> </w:t>
+        </w:r>
+        <w:r>
+          <w:t>Hartmut Riedel (2005), "Das Aufschreiben von Schachpartien"</w:t>
+        </w:r>
+        <w:r>
+          <w:t xml:space="preserve"> </w:t>
+        </w:r>
+        <w:r>
+          <w:rPr>
+            <w:rStyle w:val="Hyperlink"/>
+          </w:rPr>
+          <w:t>notation.pdf (kantschule-falkensee.de)</w:t>
+        </w:r>
+      </w:hyperlink>
+    </w:p>
     <w:sectPr>
       <w:pgSz w:w="11906" w:h="16838"/>
       <w:pgMar w:top="1418" w:right="1418" w:bottom="1418" w:left="1418" w:header="709" w:footer="709" w:gutter="0"/>
@@ -13012,7 +15059,6 @@
     <w:next w:val="Standard"/>
     <w:link w:val="berschrift3Zchn"/>
     <w:uiPriority w:val="9"/>
-    <w:semiHidden/>
     <w:unhideWhenUsed/>
     <w:qFormat/>
     <w:rsid w:val="00CF207C"/>
@@ -13035,7 +15081,6 @@
     <w:next w:val="Standard"/>
     <w:link w:val="berschrift4Zchn"/>
     <w:uiPriority w:val="9"/>
-    <w:semiHidden/>
     <w:unhideWhenUsed/>
     <w:qFormat/>
     <w:rsid w:val="00CF207C"/>
@@ -13219,7 +15264,6 @@
     <w:basedOn w:val="Absatz-Standardschriftart"/>
     <w:link w:val="berschrift3"/>
     <w:uiPriority w:val="9"/>
-    <w:semiHidden/>
     <w:rsid w:val="00CF207C"/>
     <w:rPr>
       <w:rFonts w:eastAsiaTheme="majorEastAsia" w:cstheme="majorBidi"/>
@@ -13233,7 +15277,6 @@
     <w:basedOn w:val="Absatz-Standardschriftart"/>
     <w:link w:val="berschrift4"/>
     <w:uiPriority w:val="9"/>
-    <w:semiHidden/>
     <w:rsid w:val="00CF207C"/>
     <w:rPr>
       <w:rFonts w:eastAsiaTheme="majorEastAsia" w:cstheme="majorBidi"/>

</xml_diff>